<commit_message>
Update 3.1 PStP-Von der Projektidee zum Projektauftrag_Handout.docx
</commit_message>
<xml_diff>
--- a/ITP/3.1 PStP-Von der Projektidee zum Projektauftrag_Handout.docx
+++ b/ITP/3.1 PStP-Von der Projektidee zum Projektauftrag_Handout.docx
@@ -38,14 +38,579 @@
         <w:t>-Von der Projektidee zum Projektauftrag</w:t>
       </w:r>
     </w:p>
+    <w:p/>
+    <w:sdt>
+      <w:sdtPr>
+        <w:rPr>
+          <w:lang w:val="de-DE"/>
+        </w:rPr>
+        <w:id w:val="-1459023707"/>
+        <w:docPartObj>
+          <w:docPartGallery w:val="Table of Contents"/>
+          <w:docPartUnique/>
+        </w:docPartObj>
+      </w:sdtPr>
+      <w:sdtEndPr>
+        <w:rPr>
+          <w:rFonts w:asciiTheme="minorHAnsi" w:eastAsiaTheme="minorHAnsi" w:hAnsiTheme="minorHAnsi" w:cstheme="minorBidi"/>
+          <w:b/>
+          <w:bCs/>
+          <w:color w:val="auto"/>
+          <w:kern w:val="2"/>
+          <w:sz w:val="24"/>
+          <w:szCs w:val="24"/>
+          <w:lang w:eastAsia="en-US"/>
+          <w14:ligatures w14:val="standardContextual"/>
+        </w:rPr>
+      </w:sdtEndPr>
+      <w:sdtContent>
+        <w:p>
+          <w:pPr>
+            <w:pStyle w:val="Inhaltsverzeichnisberschrift"/>
+            <w:rPr>
+              <w:lang w:val="de-DE"/>
+            </w:rPr>
+          </w:pPr>
+          <w:r>
+            <w:rPr>
+              <w:lang w:val="de-DE"/>
+            </w:rPr>
+            <w:t>Inhalt</w:t>
+          </w:r>
+        </w:p>
+        <w:p>
+          <w:pPr>
+            <w:pStyle w:val="Verzeichnis1"/>
+            <w:tabs>
+              <w:tab w:val="right" w:leader="dot" w:pos="9062"/>
+            </w:tabs>
+            <w:rPr>
+              <w:rFonts w:cstheme="minorBidi"/>
+              <w:noProof/>
+              <w:kern w:val="2"/>
+              <w:sz w:val="24"/>
+              <w:szCs w:val="24"/>
+              <w14:ligatures w14:val="standardContextual"/>
+            </w:rPr>
+          </w:pPr>
+          <w:r>
+            <w:fldChar w:fldCharType="begin"/>
+          </w:r>
+          <w:r>
+            <w:instrText xml:space="preserve"> TOC \o "1-3" \h \z \u </w:instrText>
+          </w:r>
+          <w:r>
+            <w:fldChar w:fldCharType="separate"/>
+          </w:r>
+          <w:hyperlink w:anchor="_Toc190195709" w:history="1">
+            <w:r>
+              <w:rPr>
+                <w:rStyle w:val="Hyperlink"/>
+                <w:noProof/>
+              </w:rPr>
+              <w:t>Projektidee</w:t>
+            </w:r>
+            <w:r>
+              <w:rPr>
+                <w:noProof/>
+                <w:webHidden/>
+              </w:rPr>
+              <w:tab/>
+            </w:r>
+            <w:r>
+              <w:rPr>
+                <w:noProof/>
+                <w:webHidden/>
+              </w:rPr>
+              <w:fldChar w:fldCharType="begin"/>
+            </w:r>
+            <w:r>
+              <w:rPr>
+                <w:noProof/>
+                <w:webHidden/>
+              </w:rPr>
+              <w:instrText xml:space="preserve"> PAGEREF _Toc190195709 \h </w:instrText>
+            </w:r>
+            <w:r>
+              <w:rPr>
+                <w:noProof/>
+                <w:webHidden/>
+              </w:rPr>
+            </w:r>
+            <w:r>
+              <w:rPr>
+                <w:noProof/>
+                <w:webHidden/>
+              </w:rPr>
+              <w:fldChar w:fldCharType="separate"/>
+            </w:r>
+            <w:r>
+              <w:rPr>
+                <w:noProof/>
+                <w:webHidden/>
+              </w:rPr>
+              <w:t>1</w:t>
+            </w:r>
+            <w:r>
+              <w:rPr>
+                <w:noProof/>
+                <w:webHidden/>
+              </w:rPr>
+              <w:fldChar w:fldCharType="end"/>
+            </w:r>
+          </w:hyperlink>
+        </w:p>
+        <w:p>
+          <w:pPr>
+            <w:pStyle w:val="Verzeichnis2"/>
+            <w:tabs>
+              <w:tab w:val="right" w:leader="dot" w:pos="9062"/>
+            </w:tabs>
+            <w:rPr>
+              <w:rFonts w:cstheme="minorBidi"/>
+              <w:noProof/>
+              <w:kern w:val="2"/>
+              <w:sz w:val="24"/>
+              <w:szCs w:val="24"/>
+              <w14:ligatures w14:val="standardContextual"/>
+            </w:rPr>
+          </w:pPr>
+          <w:hyperlink w:anchor="_Toc190195710" w:history="1">
+            <w:r>
+              <w:rPr>
+                <w:rStyle w:val="Hyperlink"/>
+                <w:noProof/>
+              </w:rPr>
+              <w:t>Entstehung einer Projektidee</w:t>
+            </w:r>
+            <w:r>
+              <w:rPr>
+                <w:noProof/>
+                <w:webHidden/>
+              </w:rPr>
+              <w:tab/>
+            </w:r>
+            <w:r>
+              <w:rPr>
+                <w:noProof/>
+                <w:webHidden/>
+              </w:rPr>
+              <w:fldChar w:fldCharType="begin"/>
+            </w:r>
+            <w:r>
+              <w:rPr>
+                <w:noProof/>
+                <w:webHidden/>
+              </w:rPr>
+              <w:instrText xml:space="preserve"> PAGEREF _Toc190195710 \h </w:instrText>
+            </w:r>
+            <w:r>
+              <w:rPr>
+                <w:noProof/>
+                <w:webHidden/>
+              </w:rPr>
+            </w:r>
+            <w:r>
+              <w:rPr>
+                <w:noProof/>
+                <w:webHidden/>
+              </w:rPr>
+              <w:fldChar w:fldCharType="separate"/>
+            </w:r>
+            <w:r>
+              <w:rPr>
+                <w:noProof/>
+                <w:webHidden/>
+              </w:rPr>
+              <w:t>1</w:t>
+            </w:r>
+            <w:r>
+              <w:rPr>
+                <w:noProof/>
+                <w:webHidden/>
+              </w:rPr>
+              <w:fldChar w:fldCharType="end"/>
+            </w:r>
+          </w:hyperlink>
+        </w:p>
+        <w:p>
+          <w:pPr>
+            <w:pStyle w:val="Verzeichnis1"/>
+            <w:tabs>
+              <w:tab w:val="right" w:leader="dot" w:pos="9062"/>
+            </w:tabs>
+            <w:rPr>
+              <w:rFonts w:cstheme="minorBidi"/>
+              <w:noProof/>
+              <w:kern w:val="2"/>
+              <w:sz w:val="24"/>
+              <w:szCs w:val="24"/>
+              <w14:ligatures w14:val="standardContextual"/>
+            </w:rPr>
+          </w:pPr>
+          <w:hyperlink w:anchor="_Toc190195711" w:history="1">
+            <w:r>
+              <w:rPr>
+                <w:rStyle w:val="Hyperlink"/>
+                <w:noProof/>
+              </w:rPr>
+              <w:t>Projektantrag</w:t>
+            </w:r>
+            <w:r>
+              <w:rPr>
+                <w:noProof/>
+                <w:webHidden/>
+              </w:rPr>
+              <w:tab/>
+            </w:r>
+            <w:r>
+              <w:rPr>
+                <w:noProof/>
+                <w:webHidden/>
+              </w:rPr>
+              <w:fldChar w:fldCharType="begin"/>
+            </w:r>
+            <w:r>
+              <w:rPr>
+                <w:noProof/>
+                <w:webHidden/>
+              </w:rPr>
+              <w:instrText xml:space="preserve"> PAGEREF _Toc190195711 \h </w:instrText>
+            </w:r>
+            <w:r>
+              <w:rPr>
+                <w:noProof/>
+                <w:webHidden/>
+              </w:rPr>
+            </w:r>
+            <w:r>
+              <w:rPr>
+                <w:noProof/>
+                <w:webHidden/>
+              </w:rPr>
+              <w:fldChar w:fldCharType="separate"/>
+            </w:r>
+            <w:r>
+              <w:rPr>
+                <w:noProof/>
+                <w:webHidden/>
+              </w:rPr>
+              <w:t>1</w:t>
+            </w:r>
+            <w:r>
+              <w:rPr>
+                <w:noProof/>
+                <w:webHidden/>
+              </w:rPr>
+              <w:fldChar w:fldCharType="end"/>
+            </w:r>
+          </w:hyperlink>
+        </w:p>
+        <w:p>
+          <w:pPr>
+            <w:pStyle w:val="Verzeichnis1"/>
+            <w:tabs>
+              <w:tab w:val="right" w:leader="dot" w:pos="9062"/>
+            </w:tabs>
+            <w:rPr>
+              <w:rFonts w:cstheme="minorBidi"/>
+              <w:noProof/>
+              <w:kern w:val="2"/>
+              <w:sz w:val="24"/>
+              <w:szCs w:val="24"/>
+              <w14:ligatures w14:val="standardContextual"/>
+            </w:rPr>
+          </w:pPr>
+          <w:hyperlink w:anchor="_Toc190195712" w:history="1">
+            <w:r>
+              <w:rPr>
+                <w:rStyle w:val="Hyperlink"/>
+                <w:noProof/>
+              </w:rPr>
+              <w:t>Vorstudie &amp; Machbarkeitsanalyse</w:t>
+            </w:r>
+            <w:r>
+              <w:rPr>
+                <w:noProof/>
+                <w:webHidden/>
+              </w:rPr>
+              <w:tab/>
+            </w:r>
+            <w:r>
+              <w:rPr>
+                <w:noProof/>
+                <w:webHidden/>
+              </w:rPr>
+              <w:fldChar w:fldCharType="begin"/>
+            </w:r>
+            <w:r>
+              <w:rPr>
+                <w:noProof/>
+                <w:webHidden/>
+              </w:rPr>
+              <w:instrText xml:space="preserve"> PAGEREF _Toc190195712 \h </w:instrText>
+            </w:r>
+            <w:r>
+              <w:rPr>
+                <w:noProof/>
+                <w:webHidden/>
+              </w:rPr>
+            </w:r>
+            <w:r>
+              <w:rPr>
+                <w:noProof/>
+                <w:webHidden/>
+              </w:rPr>
+              <w:fldChar w:fldCharType="separate"/>
+            </w:r>
+            <w:r>
+              <w:rPr>
+                <w:noProof/>
+                <w:webHidden/>
+              </w:rPr>
+              <w:t>1</w:t>
+            </w:r>
+            <w:r>
+              <w:rPr>
+                <w:noProof/>
+                <w:webHidden/>
+              </w:rPr>
+              <w:fldChar w:fldCharType="end"/>
+            </w:r>
+          </w:hyperlink>
+        </w:p>
+        <w:p>
+          <w:pPr>
+            <w:pStyle w:val="Verzeichnis1"/>
+            <w:tabs>
+              <w:tab w:val="right" w:leader="dot" w:pos="9062"/>
+            </w:tabs>
+            <w:rPr>
+              <w:rFonts w:cstheme="minorBidi"/>
+              <w:noProof/>
+              <w:kern w:val="2"/>
+              <w:sz w:val="24"/>
+              <w:szCs w:val="24"/>
+              <w14:ligatures w14:val="standardContextual"/>
+            </w:rPr>
+          </w:pPr>
+          <w:hyperlink w:anchor="_Toc190195713" w:history="1">
+            <w:r>
+              <w:rPr>
+                <w:rStyle w:val="Hyperlink"/>
+                <w:noProof/>
+              </w:rPr>
+              <w:t>Projektauftrag</w:t>
+            </w:r>
+            <w:r>
+              <w:rPr>
+                <w:noProof/>
+                <w:webHidden/>
+              </w:rPr>
+              <w:tab/>
+            </w:r>
+            <w:r>
+              <w:rPr>
+                <w:noProof/>
+                <w:webHidden/>
+              </w:rPr>
+              <w:fldChar w:fldCharType="begin"/>
+            </w:r>
+            <w:r>
+              <w:rPr>
+                <w:noProof/>
+                <w:webHidden/>
+              </w:rPr>
+              <w:instrText xml:space="preserve"> PAGEREF _Toc190195713 \h </w:instrText>
+            </w:r>
+            <w:r>
+              <w:rPr>
+                <w:noProof/>
+                <w:webHidden/>
+              </w:rPr>
+            </w:r>
+            <w:r>
+              <w:rPr>
+                <w:noProof/>
+                <w:webHidden/>
+              </w:rPr>
+              <w:fldChar w:fldCharType="separate"/>
+            </w:r>
+            <w:r>
+              <w:rPr>
+                <w:noProof/>
+                <w:webHidden/>
+              </w:rPr>
+              <w:t>1</w:t>
+            </w:r>
+            <w:r>
+              <w:rPr>
+                <w:noProof/>
+                <w:webHidden/>
+              </w:rPr>
+              <w:fldChar w:fldCharType="end"/>
+            </w:r>
+          </w:hyperlink>
+        </w:p>
+        <w:p>
+          <w:r>
+            <w:rPr>
+              <w:b/>
+              <w:bCs/>
+              <w:lang w:val="de-DE"/>
+            </w:rPr>
+            <w:fldChar w:fldCharType="end"/>
+          </w:r>
+        </w:p>
+      </w:sdtContent>
+    </w:sdt>
+    <w:p/>
     <w:p>
       <w:pPr>
-        <w:jc w:val="center"/>
-      </w:pPr>
+        <w:pStyle w:val="berschrift1"/>
+      </w:pPr>
+      <w:bookmarkStart w:id="0" w:name="_Toc190195709"/>
+      <w:r>
+        <w:t>Projektidee</w:t>
+      </w:r>
+      <w:bookmarkEnd w:id="0"/>
     </w:p>
     <w:p>
-      <w:pPr>
-        <w:jc w:val="center"/>
+      <w:r>
+        <w:t>Die Projektidee ist der erste Schritt im Projektmanagement. Es wird zur Grundlage des gesamten Projekts, daher ist es besonders wichtig diese möglichst präzise zu definieren.</w:t>
+      </w:r>
+    </w:p>
+    <w:p>
+      <w:pPr>
+        <w:pStyle w:val="berschrift2"/>
+      </w:pPr>
+      <w:bookmarkStart w:id="1" w:name="_Toc190195710"/>
+      <w:r>
+        <w:t>Entstehung einer Projektidee</w:t>
+      </w:r>
+      <w:bookmarkEnd w:id="1"/>
+    </w:p>
+    <w:p>
+      <w:r>
+        <w:t>Projektideen können aus unterschiedlichen Quellen stammen (Technische Innovation, Marktbedarf, …), aber die Grundlage einer Projektidee sind Kreativitätstechniken.</w:t>
+      </w:r>
+    </w:p>
+    <w:p>
+      <w:pPr>
+        <w:pStyle w:val="Listenabsatz"/>
+        <w:numPr>
+          <w:ilvl w:val="0"/>
+          <w:numId w:val="4"/>
+        </w:numPr>
+        <w:rPr>
+          <w:b/>
+        </w:rPr>
+      </w:pPr>
+      <w:r>
+        <w:rPr>
+          <w:b/>
+        </w:rPr>
+        <w:t>Brainstorming</w:t>
+      </w:r>
+      <w:r>
+        <w:rPr>
+          <w:b/>
+        </w:rPr>
+        <w:br/>
+      </w:r>
+      <w:r>
+        <w:t xml:space="preserve">5-7 Teilnehmer äußern mündlich in einem </w:t>
+      </w:r>
+      <w:proofErr w:type="gramStart"/>
+      <w:r>
+        <w:t>10 bis 20 minütigen</w:t>
+      </w:r>
+      <w:proofErr w:type="gramEnd"/>
+      <w:r>
+        <w:t xml:space="preserve"> Prozess Ideen zu einem gewissen Thema. Alle Ideen werden klar von einem Moderator mitprotokolliert. Es darf dabei keine Kritik über Inspirationen anderer ausgeübt werden um der Fantasie freien </w:t>
+      </w:r>
+      <w:r>
+        <w:t>Lauf</w:t>
+      </w:r>
+      <w:r>
+        <w:t xml:space="preserve"> zu lassen.</w:t>
+      </w:r>
+      <w:r>
+        <w:br/>
+      </w:r>
+    </w:p>
+    <w:p>
+      <w:pPr>
+        <w:pStyle w:val="Listenabsatz"/>
+        <w:numPr>
+          <w:ilvl w:val="0"/>
+          <w:numId w:val="4"/>
+        </w:numPr>
+        <w:rPr>
+          <w:b/>
+        </w:rPr>
+      </w:pPr>
+      <w:r>
+        <w:rPr>
+          <w:b/>
+        </w:rPr>
+        <w:t>Methode 6-3-5</w:t>
+      </w:r>
+    </w:p>
+    <w:p>
+      <w:pPr>
+        <w:rPr>
+          <w:b/>
+        </w:rPr>
+      </w:pPr>
+      <w:r>
+        <w:rPr>
+          <w:b/>
+        </w:rPr>
+        <w:t>Synthetik</w:t>
+      </w:r>
+    </w:p>
+    <w:p/>
+    <w:p>
+      <w:pPr>
+        <w:pStyle w:val="berschrift1"/>
+      </w:pPr>
+      <w:bookmarkStart w:id="2" w:name="_Toc190195711"/>
+      <w:r>
+        <w:lastRenderedPageBreak/>
+        <w:t>Projektantrag</w:t>
+      </w:r>
+      <w:bookmarkEnd w:id="2"/>
+    </w:p>
+    <w:p>
+      <w:pPr>
+        <w:pStyle w:val="berschrift1"/>
+      </w:pPr>
+      <w:bookmarkStart w:id="3" w:name="_Toc190195712"/>
+      <w:r>
+        <w:t>Vorstudie &amp; Machbarkeitsanalyse</w:t>
+      </w:r>
+      <w:bookmarkEnd w:id="3"/>
+    </w:p>
+    <w:p>
+      <w:pPr>
+        <w:pStyle w:val="berschrift1"/>
+      </w:pPr>
+      <w:bookmarkStart w:id="4" w:name="_Toc190195713"/>
+      <w:r>
+        <w:t>Projektauftrag</w:t>
+      </w:r>
+      <w:bookmarkEnd w:id="4"/>
+    </w:p>
+    <w:p/>
+    <w:p>
+      <w:r>
+        <w:br w:type="page"/>
+      </w:r>
+    </w:p>
+    <w:p/>
+    <w:p>
+      <w:pPr>
         <w:rPr>
           <w:rFonts w:cs="Times New Roman"/>
           <w:sz w:val="28"/>
@@ -70,26 +635,6 @@
           <w:szCs w:val="28"/>
           <w:lang w:val="de-DE"/>
         </w:rPr>
-        <w:br w:type="page"/>
-      </w:r>
-    </w:p>
-    <w:p>
-      <w:pPr>
-        <w:rPr>
-          <w:rFonts w:cs="Times New Roman"/>
-          <w:sz w:val="28"/>
-          <w:szCs w:val="28"/>
-          <w:lang w:val="de-DE"/>
-        </w:rPr>
-      </w:pPr>
-      <w:r>
-        <w:rPr>
-          <w:rFonts w:cs="Times New Roman"/>
-          <w:sz w:val="28"/>
-          <w:szCs w:val="28"/>
-          <w:lang w:val="de-DE"/>
-        </w:rPr>
-        <w:lastRenderedPageBreak/>
         <w:t>Quellen:</w:t>
       </w:r>
     </w:p>
@@ -113,7 +658,8 @@
       </w:r>
     </w:p>
     <w:sectPr>
-      <w:headerReference w:type="default" r:id="rId6"/>
+      <w:headerReference w:type="default" r:id="rId8"/>
+      <w:footerReference w:type="default" r:id="rId9"/>
       <w:pgSz w:w="11906" w:h="16838"/>
       <w:pgMar w:top="1417" w:right="1417" w:bottom="1134" w:left="1417" w:header="708" w:footer="708" w:gutter="0"/>
       <w:cols w:space="708"/>
@@ -148,6 +694,72 @@
 </w:endnotes>
 </file>
 
+<file path=word/footer1.xml><?xml version="1.0" encoding="utf-8"?>
+<w:ftr xmlns:wpc="http://schemas.microsoft.com/office/word/2010/wordprocessingCanvas" xmlns:cx="http://schemas.microsoft.com/office/drawing/2014/chartex" xmlns:cx1="http://schemas.microsoft.com/office/drawing/2015/9/8/chartex" xmlns:cx2="http://schemas.microsoft.com/office/drawing/2015/10/21/chartex" xmlns:cx3="http://schemas.microsoft.com/office/drawing/2016/5/9/chartex" xmlns:cx4="http://schemas.microsoft.com/office/drawing/2016/5/10/chartex" xmlns:cx5="http://schemas.microsoft.com/office/drawing/2016/5/11/chartex" xmlns:cx6="http://schemas.microsoft.com/office/drawing/2016/5/12/chartex" xmlns:cx7="http://schemas.microsoft.com/office/drawing/2016/5/13/chartex" xmlns:cx8="http://schemas.microsoft.com/office/drawing/2016/5/14/chartex" xmlns:mc="http://schemas.openxmlformats.org/markup-compatibility/2006" xmlns:aink="http://schemas.microsoft.com/office/drawing/2016/ink" xmlns:am3d="http://schemas.microsoft.com/office/drawing/2017/model3d" xmlns:o="urn:schemas-microsoft-com:office:office" xmlns:oel="http://schemas.microsoft.com/office/2019/extlst" xmlns:r="http://schemas.openxmlformats.org/officeDocument/2006/relationships" xmlns:m="http://schemas.openxmlformats.org/officeDocument/2006/math" xmlns:v="urn:schemas-microsoft-com:vml" xmlns:wp14="http://schemas.microsoft.com/office/word/2010/wordprocessingDrawing" xmlns:wp="http://schemas.openxmlformats.org/drawingml/2006/wordprocessingDrawing" xmlns:w10="urn:schemas-microsoft-com:office:word" xmlns:w="http://schemas.openxmlformats.org/wordprocessingml/2006/main" xmlns:w14="http://schemas.microsoft.com/office/word/2010/wordml" xmlns:w15="http://schemas.microsoft.com/office/word/2012/wordml" xmlns:w16cex="http://schemas.microsoft.com/office/word/2018/wordml/cex" xmlns:w16cid="http://schemas.microsoft.com/office/word/2016/wordml/cid" xmlns:w16="http://schemas.microsoft.com/office/word/2018/wordml" xmlns:w16du="http://schemas.microsoft.com/office/word/2023/wordml/word16du" xmlns:w16sdtdh="http://schemas.microsoft.com/office/word/2020/wordml/sdtdatahash" xmlns:w16sdtfl="http://schemas.microsoft.com/office/word/2024/wordml/sdtformatlock" xmlns:w16se="http://schemas.microsoft.com/office/word/2015/wordml/symex" xmlns:wpg="http://schemas.microsoft.com/office/word/2010/wordprocessingGroup" xmlns:wpi="http://schemas.microsoft.com/office/word/2010/wordprocessingInk" xmlns:wne="http://schemas.microsoft.com/office/word/2006/wordml" xmlns:wps="http://schemas.microsoft.com/office/word/2010/wordprocessingShape" mc:Ignorable="w14 w15 w16se w16cid w16 w16cex w16sdtdh w16sdtfl w16du wp14">
+  <w:p>
+    <w:pPr>
+      <w:pStyle w:val="Fuzeile"/>
+      <w:jc w:val="right"/>
+    </w:pPr>
+    <w:r>
+      <w:rPr>
+        <w:color w:val="156082" w:themeColor="accent1"/>
+        <w:sz w:val="20"/>
+        <w:szCs w:val="20"/>
+        <w:lang w:val="de-DE"/>
+      </w:rPr>
+      <w:t xml:space="preserve">S. </w:t>
+    </w:r>
+    <w:r>
+      <w:rPr>
+        <w:color w:val="156082" w:themeColor="accent1"/>
+        <w:sz w:val="20"/>
+        <w:szCs w:val="20"/>
+      </w:rPr>
+      <w:fldChar w:fldCharType="begin"/>
+    </w:r>
+    <w:r>
+      <w:rPr>
+        <w:color w:val="156082" w:themeColor="accent1"/>
+        <w:sz w:val="20"/>
+        <w:szCs w:val="20"/>
+      </w:rPr>
+      <w:instrText>PAGE \* Arabisch</w:instrText>
+    </w:r>
+    <w:r>
+      <w:rPr>
+        <w:color w:val="156082" w:themeColor="accent1"/>
+        <w:sz w:val="20"/>
+        <w:szCs w:val="20"/>
+      </w:rPr>
+      <w:fldChar w:fldCharType="separate"/>
+    </w:r>
+    <w:r>
+      <w:rPr>
+        <w:color w:val="156082" w:themeColor="accent1"/>
+        <w:sz w:val="20"/>
+        <w:szCs w:val="20"/>
+        <w:lang w:val="de-DE"/>
+      </w:rPr>
+      <w:t>1</w:t>
+    </w:r>
+    <w:r>
+      <w:rPr>
+        <w:color w:val="156082" w:themeColor="accent1"/>
+        <w:sz w:val="20"/>
+        <w:szCs w:val="20"/>
+      </w:rPr>
+      <w:fldChar w:fldCharType="end"/>
+    </w:r>
+  </w:p>
+  <w:p>
+    <w:pPr>
+      <w:pStyle w:val="Fuzeile"/>
+    </w:pPr>
+  </w:p>
+</w:ftr>
+</file>
+
 <file path=word/footnotes.xml><?xml version="1.0" encoding="utf-8"?>
 <w:footnotes xmlns:wpc="http://schemas.microsoft.com/office/word/2010/wordprocessingCanvas" xmlns:cx="http://schemas.microsoft.com/office/drawing/2014/chartex" xmlns:cx1="http://schemas.microsoft.com/office/drawing/2015/9/8/chartex" xmlns:cx2="http://schemas.microsoft.com/office/drawing/2015/10/21/chartex" xmlns:cx3="http://schemas.microsoft.com/office/drawing/2016/5/9/chartex" xmlns:cx4="http://schemas.microsoft.com/office/drawing/2016/5/10/chartex" xmlns:cx5="http://schemas.microsoft.com/office/drawing/2016/5/11/chartex" xmlns:cx6="http://schemas.microsoft.com/office/drawing/2016/5/12/chartex" xmlns:cx7="http://schemas.microsoft.com/office/drawing/2016/5/13/chartex" xmlns:cx8="http://schemas.microsoft.com/office/drawing/2016/5/14/chartex" xmlns:mc="http://schemas.openxmlformats.org/markup-compatibility/2006" xmlns:aink="http://schemas.microsoft.com/office/drawing/2016/ink" xmlns:am3d="http://schemas.microsoft.com/office/drawing/2017/model3d" xmlns:o="urn:schemas-microsoft-com:office:office" xmlns:oel="http://schemas.microsoft.com/office/2019/extlst" xmlns:r="http://schemas.openxmlformats.org/officeDocument/2006/relationships" xmlns:m="http://schemas.openxmlformats.org/officeDocument/2006/math" xmlns:v="urn:schemas-microsoft-com:vml" xmlns:wp14="http://schemas.microsoft.com/office/word/2010/wordprocessingDrawing" xmlns:wp="http://schemas.openxmlformats.org/drawingml/2006/wordprocessingDrawing" xmlns:w10="urn:schemas-microsoft-com:office:word" xmlns:w="http://schemas.openxmlformats.org/wordprocessingml/2006/main" xmlns:w14="http://schemas.microsoft.com/office/word/2010/wordml" xmlns:w15="http://schemas.microsoft.com/office/word/2012/wordml" xmlns:w16cex="http://schemas.microsoft.com/office/word/2018/wordml/cex" xmlns:w16cid="http://schemas.microsoft.com/office/word/2016/wordml/cid" xmlns:w16="http://schemas.microsoft.com/office/word/2018/wordml" xmlns:w16du="http://schemas.microsoft.com/office/word/2023/wordml/word16du" xmlns:w16sdtdh="http://schemas.microsoft.com/office/word/2020/wordml/sdtdatahash" xmlns:w16sdtfl="http://schemas.microsoft.com/office/word/2024/wordml/sdtformatlock" xmlns:w16se="http://schemas.microsoft.com/office/word/2015/wordml/symex" xmlns:wpg="http://schemas.microsoft.com/office/word/2010/wordprocessingGroup" xmlns:wpi="http://schemas.microsoft.com/office/word/2010/wordprocessingInk" xmlns:wne="http://schemas.microsoft.com/office/word/2006/wordml" xmlns:wps="http://schemas.microsoft.com/office/word/2010/wordprocessingShape" mc:Ignorable="w14 w15 w16se w16cid w16 w16cex w16sdtdh w16sdtfl w16du wp14">
   <w:footnote w:type="separator" w:id="-1">
@@ -180,10 +792,7 @@
       <w:pStyle w:val="Kopfzeile"/>
     </w:pPr>
     <w:r>
-      <w:t>Von der Projektidee zum Projektauftrag</w:t>
-    </w:r>
-    <w:r>
-      <w:t xml:space="preserve"> </w:t>
+      <w:t xml:space="preserve">Von der Projektidee zum Projektauftrag </w:t>
     </w:r>
     <w:r>
       <w:ptab w:relativeTo="margin" w:alignment="center" w:leader="none"/>
@@ -196,6 +805,403 @@
     </w:r>
   </w:p>
 </w:hdr>
+</file>
+
+<file path=word/numbering.xml><?xml version="1.0" encoding="utf-8"?>
+<w:numbering xmlns:wpc="http://schemas.microsoft.com/office/word/2010/wordprocessingCanvas" xmlns:cx="http://schemas.microsoft.com/office/drawing/2014/chartex" xmlns:cx1="http://schemas.microsoft.com/office/drawing/2015/9/8/chartex" xmlns:cx2="http://schemas.microsoft.com/office/drawing/2015/10/21/chartex" xmlns:cx3="http://schemas.microsoft.com/office/drawing/2016/5/9/chartex" xmlns:cx4="http://schemas.microsoft.com/office/drawing/2016/5/10/chartex" xmlns:cx5="http://schemas.microsoft.com/office/drawing/2016/5/11/chartex" xmlns:cx6="http://schemas.microsoft.com/office/drawing/2016/5/12/chartex" xmlns:cx7="http://schemas.microsoft.com/office/drawing/2016/5/13/chartex" xmlns:cx8="http://schemas.microsoft.com/office/drawing/2016/5/14/chartex" xmlns:mc="http://schemas.openxmlformats.org/markup-compatibility/2006" xmlns:aink="http://schemas.microsoft.com/office/drawing/2016/ink" xmlns:am3d="http://schemas.microsoft.com/office/drawing/2017/model3d" xmlns:o="urn:schemas-microsoft-com:office:office" xmlns:oel="http://schemas.microsoft.com/office/2019/extlst" xmlns:r="http://schemas.openxmlformats.org/officeDocument/2006/relationships" xmlns:m="http://schemas.openxmlformats.org/officeDocument/2006/math" xmlns:v="urn:schemas-microsoft-com:vml" xmlns:wp14="http://schemas.microsoft.com/office/word/2010/wordprocessingDrawing" xmlns:wp="http://schemas.openxmlformats.org/drawingml/2006/wordprocessingDrawing" xmlns:w10="urn:schemas-microsoft-com:office:word" xmlns:w="http://schemas.openxmlformats.org/wordprocessingml/2006/main" xmlns:w14="http://schemas.microsoft.com/office/word/2010/wordml" xmlns:w15="http://schemas.microsoft.com/office/word/2012/wordml" xmlns:w16cex="http://schemas.microsoft.com/office/word/2018/wordml/cex" xmlns:w16cid="http://schemas.microsoft.com/office/word/2016/wordml/cid" xmlns:w16="http://schemas.microsoft.com/office/word/2018/wordml" xmlns:w16du="http://schemas.microsoft.com/office/word/2023/wordml/word16du" xmlns:w16sdtdh="http://schemas.microsoft.com/office/word/2020/wordml/sdtdatahash" xmlns:w16sdtfl="http://schemas.microsoft.com/office/word/2024/wordml/sdtformatlock" xmlns:w16se="http://schemas.microsoft.com/office/word/2015/wordml/symex" xmlns:wpg="http://schemas.microsoft.com/office/word/2010/wordprocessingGroup" xmlns:wpi="http://schemas.microsoft.com/office/word/2010/wordprocessingInk" xmlns:wne="http://schemas.microsoft.com/office/word/2006/wordml" xmlns:wps="http://schemas.microsoft.com/office/word/2010/wordprocessingShape" mc:Ignorable="w14 w15 w16se w16cid w16 w16cex w16sdtdh w16sdtfl w16du wp14">
+  <w:abstractNum w:abstractNumId="0" w15:restartNumberingAfterBreak="0">
+    <w:nsid w:val="102B68B1"/>
+    <w:multiLevelType w:val="hybridMultilevel"/>
+    <w:tmpl w:val="D9029910"/>
+    <w:lvl w:ilvl="0" w:tplc="0C07000F">
+      <w:start w:val="1"/>
+      <w:numFmt w:val="decimal"/>
+      <w:lvlText w:val="%1."/>
+      <w:lvlJc w:val="left"/>
+      <w:pPr>
+        <w:ind w:left="720" w:hanging="360"/>
+      </w:pPr>
+      <w:rPr>
+        <w:rFonts w:hint="default"/>
+      </w:rPr>
+    </w:lvl>
+    <w:lvl w:ilvl="1" w:tplc="0C070019" w:tentative="1">
+      <w:start w:val="1"/>
+      <w:numFmt w:val="lowerLetter"/>
+      <w:lvlText w:val="%2."/>
+      <w:lvlJc w:val="left"/>
+      <w:pPr>
+        <w:ind w:left="1440" w:hanging="360"/>
+      </w:pPr>
+    </w:lvl>
+    <w:lvl w:ilvl="2" w:tplc="0C07001B" w:tentative="1">
+      <w:start w:val="1"/>
+      <w:numFmt w:val="lowerRoman"/>
+      <w:lvlText w:val="%3."/>
+      <w:lvlJc w:val="right"/>
+      <w:pPr>
+        <w:ind w:left="2160" w:hanging="180"/>
+      </w:pPr>
+    </w:lvl>
+    <w:lvl w:ilvl="3" w:tplc="0C07000F" w:tentative="1">
+      <w:start w:val="1"/>
+      <w:numFmt w:val="decimal"/>
+      <w:lvlText w:val="%4."/>
+      <w:lvlJc w:val="left"/>
+      <w:pPr>
+        <w:ind w:left="2880" w:hanging="360"/>
+      </w:pPr>
+    </w:lvl>
+    <w:lvl w:ilvl="4" w:tplc="0C070019" w:tentative="1">
+      <w:start w:val="1"/>
+      <w:numFmt w:val="lowerLetter"/>
+      <w:lvlText w:val="%5."/>
+      <w:lvlJc w:val="left"/>
+      <w:pPr>
+        <w:ind w:left="3600" w:hanging="360"/>
+      </w:pPr>
+    </w:lvl>
+    <w:lvl w:ilvl="5" w:tplc="0C07001B" w:tentative="1">
+      <w:start w:val="1"/>
+      <w:numFmt w:val="lowerRoman"/>
+      <w:lvlText w:val="%6."/>
+      <w:lvlJc w:val="right"/>
+      <w:pPr>
+        <w:ind w:left="4320" w:hanging="180"/>
+      </w:pPr>
+    </w:lvl>
+    <w:lvl w:ilvl="6" w:tplc="0C07000F" w:tentative="1">
+      <w:start w:val="1"/>
+      <w:numFmt w:val="decimal"/>
+      <w:lvlText w:val="%7."/>
+      <w:lvlJc w:val="left"/>
+      <w:pPr>
+        <w:ind w:left="5040" w:hanging="360"/>
+      </w:pPr>
+    </w:lvl>
+    <w:lvl w:ilvl="7" w:tplc="0C070019" w:tentative="1">
+      <w:start w:val="1"/>
+      <w:numFmt w:val="lowerLetter"/>
+      <w:lvlText w:val="%8."/>
+      <w:lvlJc w:val="left"/>
+      <w:pPr>
+        <w:ind w:left="5760" w:hanging="360"/>
+      </w:pPr>
+    </w:lvl>
+    <w:lvl w:ilvl="8" w:tplc="0C07001B" w:tentative="1">
+      <w:start w:val="1"/>
+      <w:numFmt w:val="lowerRoman"/>
+      <w:lvlText w:val="%9."/>
+      <w:lvlJc w:val="right"/>
+      <w:pPr>
+        <w:ind w:left="6480" w:hanging="180"/>
+      </w:pPr>
+    </w:lvl>
+  </w:abstractNum>
+  <w:abstractNum w:abstractNumId="1" w15:restartNumberingAfterBreak="0">
+    <w:nsid w:val="55A02E49"/>
+    <w:multiLevelType w:val="hybridMultilevel"/>
+    <w:tmpl w:val="CAE67120"/>
+    <w:lvl w:ilvl="0" w:tplc="85CECC4A">
+      <w:start w:val="3"/>
+      <w:numFmt w:val="bullet"/>
+      <w:lvlText w:val="-"/>
+      <w:lvlJc w:val="left"/>
+      <w:pPr>
+        <w:ind w:left="720" w:hanging="360"/>
+      </w:pPr>
+      <w:rPr>
+        <w:rFonts w:ascii="Aptos" w:eastAsiaTheme="minorHAnsi" w:hAnsi="Aptos" w:cstheme="minorBidi" w:hint="default"/>
+      </w:rPr>
+    </w:lvl>
+    <w:lvl w:ilvl="1" w:tplc="0C070003" w:tentative="1">
+      <w:start w:val="1"/>
+      <w:numFmt w:val="bullet"/>
+      <w:lvlText w:val="o"/>
+      <w:lvlJc w:val="left"/>
+      <w:pPr>
+        <w:ind w:left="1440" w:hanging="360"/>
+      </w:pPr>
+      <w:rPr>
+        <w:rFonts w:ascii="Courier New" w:hAnsi="Courier New" w:cs="Courier New" w:hint="default"/>
+      </w:rPr>
+    </w:lvl>
+    <w:lvl w:ilvl="2" w:tplc="0C070005" w:tentative="1">
+      <w:start w:val="1"/>
+      <w:numFmt w:val="bullet"/>
+      <w:lvlText w:val=""/>
+      <w:lvlJc w:val="left"/>
+      <w:pPr>
+        <w:ind w:left="2160" w:hanging="360"/>
+      </w:pPr>
+      <w:rPr>
+        <w:rFonts w:ascii="Wingdings" w:hAnsi="Wingdings" w:hint="default"/>
+      </w:rPr>
+    </w:lvl>
+    <w:lvl w:ilvl="3" w:tplc="0C070001" w:tentative="1">
+      <w:start w:val="1"/>
+      <w:numFmt w:val="bullet"/>
+      <w:lvlText w:val=""/>
+      <w:lvlJc w:val="left"/>
+      <w:pPr>
+        <w:ind w:left="2880" w:hanging="360"/>
+      </w:pPr>
+      <w:rPr>
+        <w:rFonts w:ascii="Symbol" w:hAnsi="Symbol" w:hint="default"/>
+      </w:rPr>
+    </w:lvl>
+    <w:lvl w:ilvl="4" w:tplc="0C070003" w:tentative="1">
+      <w:start w:val="1"/>
+      <w:numFmt w:val="bullet"/>
+      <w:lvlText w:val="o"/>
+      <w:lvlJc w:val="left"/>
+      <w:pPr>
+        <w:ind w:left="3600" w:hanging="360"/>
+      </w:pPr>
+      <w:rPr>
+        <w:rFonts w:ascii="Courier New" w:hAnsi="Courier New" w:cs="Courier New" w:hint="default"/>
+      </w:rPr>
+    </w:lvl>
+    <w:lvl w:ilvl="5" w:tplc="0C070005" w:tentative="1">
+      <w:start w:val="1"/>
+      <w:numFmt w:val="bullet"/>
+      <w:lvlText w:val=""/>
+      <w:lvlJc w:val="left"/>
+      <w:pPr>
+        <w:ind w:left="4320" w:hanging="360"/>
+      </w:pPr>
+      <w:rPr>
+        <w:rFonts w:ascii="Wingdings" w:hAnsi="Wingdings" w:hint="default"/>
+      </w:rPr>
+    </w:lvl>
+    <w:lvl w:ilvl="6" w:tplc="0C070001" w:tentative="1">
+      <w:start w:val="1"/>
+      <w:numFmt w:val="bullet"/>
+      <w:lvlText w:val=""/>
+      <w:lvlJc w:val="left"/>
+      <w:pPr>
+        <w:ind w:left="5040" w:hanging="360"/>
+      </w:pPr>
+      <w:rPr>
+        <w:rFonts w:ascii="Symbol" w:hAnsi="Symbol" w:hint="default"/>
+      </w:rPr>
+    </w:lvl>
+    <w:lvl w:ilvl="7" w:tplc="0C070003" w:tentative="1">
+      <w:start w:val="1"/>
+      <w:numFmt w:val="bullet"/>
+      <w:lvlText w:val="o"/>
+      <w:lvlJc w:val="left"/>
+      <w:pPr>
+        <w:ind w:left="5760" w:hanging="360"/>
+      </w:pPr>
+      <w:rPr>
+        <w:rFonts w:ascii="Courier New" w:hAnsi="Courier New" w:cs="Courier New" w:hint="default"/>
+      </w:rPr>
+    </w:lvl>
+    <w:lvl w:ilvl="8" w:tplc="0C070005" w:tentative="1">
+      <w:start w:val="1"/>
+      <w:numFmt w:val="bullet"/>
+      <w:lvlText w:val=""/>
+      <w:lvlJc w:val="left"/>
+      <w:pPr>
+        <w:ind w:left="6480" w:hanging="360"/>
+      </w:pPr>
+      <w:rPr>
+        <w:rFonts w:ascii="Wingdings" w:hAnsi="Wingdings" w:hint="default"/>
+      </w:rPr>
+    </w:lvl>
+  </w:abstractNum>
+  <w:abstractNum w:abstractNumId="2" w15:restartNumberingAfterBreak="0">
+    <w:nsid w:val="5BD53E51"/>
+    <w:multiLevelType w:val="hybridMultilevel"/>
+    <w:tmpl w:val="52805A4C"/>
+    <w:lvl w:ilvl="0" w:tplc="0C07000F">
+      <w:start w:val="1"/>
+      <w:numFmt w:val="decimal"/>
+      <w:lvlText w:val="%1."/>
+      <w:lvlJc w:val="left"/>
+      <w:pPr>
+        <w:ind w:left="720" w:hanging="360"/>
+      </w:pPr>
+      <w:rPr>
+        <w:rFonts w:hint="default"/>
+      </w:rPr>
+    </w:lvl>
+    <w:lvl w:ilvl="1" w:tplc="0C070019" w:tentative="1">
+      <w:start w:val="1"/>
+      <w:numFmt w:val="lowerLetter"/>
+      <w:lvlText w:val="%2."/>
+      <w:lvlJc w:val="left"/>
+      <w:pPr>
+        <w:ind w:left="1440" w:hanging="360"/>
+      </w:pPr>
+    </w:lvl>
+    <w:lvl w:ilvl="2" w:tplc="0C07001B" w:tentative="1">
+      <w:start w:val="1"/>
+      <w:numFmt w:val="lowerRoman"/>
+      <w:lvlText w:val="%3."/>
+      <w:lvlJc w:val="right"/>
+      <w:pPr>
+        <w:ind w:left="2160" w:hanging="180"/>
+      </w:pPr>
+    </w:lvl>
+    <w:lvl w:ilvl="3" w:tplc="0C07000F" w:tentative="1">
+      <w:start w:val="1"/>
+      <w:numFmt w:val="decimal"/>
+      <w:lvlText w:val="%4."/>
+      <w:lvlJc w:val="left"/>
+      <w:pPr>
+        <w:ind w:left="2880" w:hanging="360"/>
+      </w:pPr>
+    </w:lvl>
+    <w:lvl w:ilvl="4" w:tplc="0C070019" w:tentative="1">
+      <w:start w:val="1"/>
+      <w:numFmt w:val="lowerLetter"/>
+      <w:lvlText w:val="%5."/>
+      <w:lvlJc w:val="left"/>
+      <w:pPr>
+        <w:ind w:left="3600" w:hanging="360"/>
+      </w:pPr>
+    </w:lvl>
+    <w:lvl w:ilvl="5" w:tplc="0C07001B" w:tentative="1">
+      <w:start w:val="1"/>
+      <w:numFmt w:val="lowerRoman"/>
+      <w:lvlText w:val="%6."/>
+      <w:lvlJc w:val="right"/>
+      <w:pPr>
+        <w:ind w:left="4320" w:hanging="180"/>
+      </w:pPr>
+    </w:lvl>
+    <w:lvl w:ilvl="6" w:tplc="0C07000F" w:tentative="1">
+      <w:start w:val="1"/>
+      <w:numFmt w:val="decimal"/>
+      <w:lvlText w:val="%7."/>
+      <w:lvlJc w:val="left"/>
+      <w:pPr>
+        <w:ind w:left="5040" w:hanging="360"/>
+      </w:pPr>
+    </w:lvl>
+    <w:lvl w:ilvl="7" w:tplc="0C070019" w:tentative="1">
+      <w:start w:val="1"/>
+      <w:numFmt w:val="lowerLetter"/>
+      <w:lvlText w:val="%8."/>
+      <w:lvlJc w:val="left"/>
+      <w:pPr>
+        <w:ind w:left="5760" w:hanging="360"/>
+      </w:pPr>
+    </w:lvl>
+    <w:lvl w:ilvl="8" w:tplc="0C07001B" w:tentative="1">
+      <w:start w:val="1"/>
+      <w:numFmt w:val="lowerRoman"/>
+      <w:lvlText w:val="%9."/>
+      <w:lvlJc w:val="right"/>
+      <w:pPr>
+        <w:ind w:left="6480" w:hanging="180"/>
+      </w:pPr>
+    </w:lvl>
+  </w:abstractNum>
+  <w:abstractNum w:abstractNumId="3" w15:restartNumberingAfterBreak="0">
+    <w:nsid w:val="7975620C"/>
+    <w:multiLevelType w:val="hybridMultilevel"/>
+    <w:tmpl w:val="C65672BE"/>
+    <w:lvl w:ilvl="0" w:tplc="0C07000F">
+      <w:start w:val="1"/>
+      <w:numFmt w:val="decimal"/>
+      <w:lvlText w:val="%1."/>
+      <w:lvlJc w:val="left"/>
+      <w:pPr>
+        <w:ind w:left="720" w:hanging="360"/>
+      </w:pPr>
+      <w:rPr>
+        <w:rFonts w:hint="default"/>
+      </w:rPr>
+    </w:lvl>
+    <w:lvl w:ilvl="1" w:tplc="0C070019" w:tentative="1">
+      <w:start w:val="1"/>
+      <w:numFmt w:val="lowerLetter"/>
+      <w:lvlText w:val="%2."/>
+      <w:lvlJc w:val="left"/>
+      <w:pPr>
+        <w:ind w:left="1440" w:hanging="360"/>
+      </w:pPr>
+    </w:lvl>
+    <w:lvl w:ilvl="2" w:tplc="0C07001B" w:tentative="1">
+      <w:start w:val="1"/>
+      <w:numFmt w:val="lowerRoman"/>
+      <w:lvlText w:val="%3."/>
+      <w:lvlJc w:val="right"/>
+      <w:pPr>
+        <w:ind w:left="2160" w:hanging="180"/>
+      </w:pPr>
+    </w:lvl>
+    <w:lvl w:ilvl="3" w:tplc="0C07000F" w:tentative="1">
+      <w:start w:val="1"/>
+      <w:numFmt w:val="decimal"/>
+      <w:lvlText w:val="%4."/>
+      <w:lvlJc w:val="left"/>
+      <w:pPr>
+        <w:ind w:left="2880" w:hanging="360"/>
+      </w:pPr>
+    </w:lvl>
+    <w:lvl w:ilvl="4" w:tplc="0C070019" w:tentative="1">
+      <w:start w:val="1"/>
+      <w:numFmt w:val="lowerLetter"/>
+      <w:lvlText w:val="%5."/>
+      <w:lvlJc w:val="left"/>
+      <w:pPr>
+        <w:ind w:left="3600" w:hanging="360"/>
+      </w:pPr>
+    </w:lvl>
+    <w:lvl w:ilvl="5" w:tplc="0C07001B" w:tentative="1">
+      <w:start w:val="1"/>
+      <w:numFmt w:val="lowerRoman"/>
+      <w:lvlText w:val="%6."/>
+      <w:lvlJc w:val="right"/>
+      <w:pPr>
+        <w:ind w:left="4320" w:hanging="180"/>
+      </w:pPr>
+    </w:lvl>
+    <w:lvl w:ilvl="6" w:tplc="0C07000F" w:tentative="1">
+      <w:start w:val="1"/>
+      <w:numFmt w:val="decimal"/>
+      <w:lvlText w:val="%7."/>
+      <w:lvlJc w:val="left"/>
+      <w:pPr>
+        <w:ind w:left="5040" w:hanging="360"/>
+      </w:pPr>
+    </w:lvl>
+    <w:lvl w:ilvl="7" w:tplc="0C070019" w:tentative="1">
+      <w:start w:val="1"/>
+      <w:numFmt w:val="lowerLetter"/>
+      <w:lvlText w:val="%8."/>
+      <w:lvlJc w:val="left"/>
+      <w:pPr>
+        <w:ind w:left="5760" w:hanging="360"/>
+      </w:pPr>
+    </w:lvl>
+    <w:lvl w:ilvl="8" w:tplc="0C07001B" w:tentative="1">
+      <w:start w:val="1"/>
+      <w:numFmt w:val="lowerRoman"/>
+      <w:lvlText w:val="%9."/>
+      <w:lvlJc w:val="right"/>
+      <w:pPr>
+        <w:ind w:left="6480" w:hanging="180"/>
+      </w:pPr>
+    </w:lvl>
+  </w:abstractNum>
+  <w:num w:numId="1" w16cid:durableId="366873335">
+    <w:abstractNumId w:val="3"/>
+  </w:num>
+  <w:num w:numId="2" w16cid:durableId="220795686">
+    <w:abstractNumId w:val="1"/>
+  </w:num>
+  <w:num w:numId="3" w16cid:durableId="959342169">
+    <w:abstractNumId w:val="2"/>
+  </w:num>
+  <w:num w:numId="4" w16cid:durableId="1638871529">
+    <w:abstractNumId w:val="0"/>
+  </w:num>
+</w:numbering>
 </file>
 
 <file path=word/styles.xml><?xml version="1.0" encoding="utf-8"?>
@@ -626,10 +1632,9 @@
     <w:next w:val="Standard"/>
     <w:link w:val="berschrift2Zchn"/>
     <w:uiPriority w:val="9"/>
-    <w:semiHidden/>
     <w:unhideWhenUsed/>
     <w:qFormat/>
-    <w:rsid w:val="00D150F8"/>
+    <w:rsid w:val="00474E96"/>
     <w:pPr>
       <w:keepNext/>
       <w:keepLines/>
@@ -638,7 +1643,7 @@
     </w:pPr>
     <w:rPr>
       <w:rFonts w:asciiTheme="majorHAnsi" w:eastAsiaTheme="majorEastAsia" w:hAnsiTheme="majorHAnsi" w:cstheme="majorBidi"/>
-      <w:color w:val="0F4761" w:themeColor="accent1" w:themeShade="BF"/>
+      <w:b/>
       <w:sz w:val="32"/>
       <w:szCs w:val="32"/>
     </w:rPr>
@@ -843,11 +1848,10 @@
     <w:basedOn w:val="Absatz-Standardschriftart"/>
     <w:link w:val="berschrift2"/>
     <w:uiPriority w:val="9"/>
-    <w:semiHidden/>
-    <w:rsid w:val="00D150F8"/>
+    <w:rsid w:val="00474E96"/>
     <w:rPr>
       <w:rFonts w:asciiTheme="majorHAnsi" w:eastAsiaTheme="majorEastAsia" w:hAnsiTheme="majorHAnsi" w:cstheme="majorBidi"/>
-      <w:color w:val="0F4761" w:themeColor="accent1" w:themeShade="BF"/>
+      <w:b/>
       <w:sz w:val="32"/>
       <w:szCs w:val="32"/>
     </w:rPr>
@@ -1158,6 +2162,99 @@
     <w:link w:val="Fuzeile"/>
     <w:uiPriority w:val="99"/>
     <w:rsid w:val="00D150F8"/>
+  </w:style>
+  <w:style w:type="paragraph" w:styleId="Inhaltsverzeichnisberschrift">
+    <w:name w:val="TOC Heading"/>
+    <w:basedOn w:val="berschrift1"/>
+    <w:next w:val="Standard"/>
+    <w:uiPriority w:val="39"/>
+    <w:unhideWhenUsed/>
+    <w:qFormat/>
+    <w:rsid w:val="001D46D2"/>
+    <w:pPr>
+      <w:spacing w:before="240" w:after="0" w:line="259" w:lineRule="auto"/>
+      <w:outlineLvl w:val="9"/>
+    </w:pPr>
+    <w:rPr>
+      <w:kern w:val="0"/>
+      <w:sz w:val="32"/>
+      <w:szCs w:val="32"/>
+      <w:lang w:eastAsia="de-AT"/>
+      <w14:ligatures w14:val="none"/>
+    </w:rPr>
+  </w:style>
+  <w:style w:type="paragraph" w:styleId="Verzeichnis2">
+    <w:name w:val="toc 2"/>
+    <w:basedOn w:val="Standard"/>
+    <w:next w:val="Standard"/>
+    <w:autoRedefine/>
+    <w:uiPriority w:val="39"/>
+    <w:unhideWhenUsed/>
+    <w:rsid w:val="001D46D2"/>
+    <w:pPr>
+      <w:spacing w:after="100" w:line="259" w:lineRule="auto"/>
+      <w:ind w:left="220"/>
+    </w:pPr>
+    <w:rPr>
+      <w:rFonts w:eastAsiaTheme="minorEastAsia" w:cs="Times New Roman"/>
+      <w:kern w:val="0"/>
+      <w:sz w:val="22"/>
+      <w:szCs w:val="22"/>
+      <w:lang w:eastAsia="de-AT"/>
+      <w14:ligatures w14:val="none"/>
+    </w:rPr>
+  </w:style>
+  <w:style w:type="paragraph" w:styleId="Verzeichnis1">
+    <w:name w:val="toc 1"/>
+    <w:basedOn w:val="Standard"/>
+    <w:next w:val="Standard"/>
+    <w:autoRedefine/>
+    <w:uiPriority w:val="39"/>
+    <w:unhideWhenUsed/>
+    <w:rsid w:val="001D46D2"/>
+    <w:pPr>
+      <w:spacing w:after="100" w:line="259" w:lineRule="auto"/>
+    </w:pPr>
+    <w:rPr>
+      <w:rFonts w:eastAsiaTheme="minorEastAsia" w:cs="Times New Roman"/>
+      <w:kern w:val="0"/>
+      <w:sz w:val="22"/>
+      <w:szCs w:val="22"/>
+      <w:lang w:eastAsia="de-AT"/>
+      <w14:ligatures w14:val="none"/>
+    </w:rPr>
+  </w:style>
+  <w:style w:type="paragraph" w:styleId="Verzeichnis3">
+    <w:name w:val="toc 3"/>
+    <w:basedOn w:val="Standard"/>
+    <w:next w:val="Standard"/>
+    <w:autoRedefine/>
+    <w:uiPriority w:val="39"/>
+    <w:unhideWhenUsed/>
+    <w:rsid w:val="001D46D2"/>
+    <w:pPr>
+      <w:spacing w:after="100" w:line="259" w:lineRule="auto"/>
+      <w:ind w:left="440"/>
+    </w:pPr>
+    <w:rPr>
+      <w:rFonts w:eastAsiaTheme="minorEastAsia" w:cs="Times New Roman"/>
+      <w:kern w:val="0"/>
+      <w:sz w:val="22"/>
+      <w:szCs w:val="22"/>
+      <w:lang w:eastAsia="de-AT"/>
+      <w14:ligatures w14:val="none"/>
+    </w:rPr>
+  </w:style>
+  <w:style w:type="character" w:styleId="Hyperlink">
+    <w:name w:val="Hyperlink"/>
+    <w:basedOn w:val="Absatz-Standardschriftart"/>
+    <w:uiPriority w:val="99"/>
+    <w:unhideWhenUsed/>
+    <w:rsid w:val="002C2F0E"/>
+    <w:rPr>
+      <w:color w:val="467886" w:themeColor="hyperlink"/>
+      <w:u w:val="single"/>
+    </w:rPr>
   </w:style>
 </w:styles>
 </file>
@@ -1455,4 +2552,16 @@
     </a:ext>
   </a:extLst>
 </a:theme>
+</file>
+
+<file path=customXml/item1.xml><?xml version="1.0" encoding="utf-8"?>
+<b:Sources xmlns:b="http://schemas.openxmlformats.org/officeDocument/2006/bibliography" xmlns="http://schemas.openxmlformats.org/officeDocument/2006/bibliography" SelectedStyle="\APASixthEditionOfficeOnline.xsl" StyleName="APA" Version="6"/>
+</file>
+
+<file path=customXml/itemProps1.xml><?xml version="1.0" encoding="utf-8"?>
+<ds:datastoreItem xmlns:ds="http://schemas.openxmlformats.org/officeDocument/2006/customXml" ds:itemID="{8B80323B-B8A3-4F19-BA2E-0B097308885C}">
+  <ds:schemaRefs>
+    <ds:schemaRef ds:uri="http://schemas.openxmlformats.org/officeDocument/2006/bibliography"/>
+  </ds:schemaRefs>
+</ds:datastoreItem>
 </file>
</xml_diff>

<commit_message>
Ich will nicht mehr, ich kann nich mehr
</commit_message>
<xml_diff>
--- a/ITP/3.1 PStP-Von der Projektidee zum Projektauftrag_Handout.docx
+++ b/ITP/3.1 PStP-Von der Projektidee zum Projektauftrag_Handout.docx
@@ -38,7 +38,6 @@
         <w:t>-Von der Projektidee zum Projektauftrag</w:t>
       </w:r>
     </w:p>
-    <w:p/>
     <w:sdt>
       <w:sdtPr>
         <w:rPr>
@@ -101,7 +100,7 @@
           <w:r>
             <w:fldChar w:fldCharType="separate"/>
           </w:r>
-          <w:hyperlink w:anchor="_Toc190367414" w:history="1">
+          <w:hyperlink w:anchor="_Toc190469464" w:history="1">
             <w:r>
               <w:rPr>
                 <w:rStyle w:val="Hyperlink"/>
@@ -128,7 +127,7 @@
                 <w:noProof/>
                 <w:webHidden/>
               </w:rPr>
-              <w:instrText xml:space="preserve"> PAGEREF _Toc190367414 \h </w:instrText>
+              <w:instrText xml:space="preserve"> PAGEREF _Toc190469464 \h </w:instrText>
             </w:r>
             <w:r>
               <w:rPr>
@@ -174,7 +173,7 @@
               <w14:ligatures w14:val="standardContextual"/>
             </w:rPr>
           </w:pPr>
-          <w:hyperlink w:anchor="_Toc190367415" w:history="1">
+          <w:hyperlink w:anchor="_Toc190469465" w:history="1">
             <w:r>
               <w:rPr>
                 <w:rStyle w:val="Hyperlink"/>
@@ -201,7 +200,7 @@
                 <w:noProof/>
                 <w:webHidden/>
               </w:rPr>
-              <w:instrText xml:space="preserve"> PAGEREF _Toc190367415 \h </w:instrText>
+              <w:instrText xml:space="preserve"> PAGEREF _Toc190469465 \h </w:instrText>
             </w:r>
             <w:r>
               <w:rPr>
@@ -247,7 +246,7 @@
               <w14:ligatures w14:val="standardContextual"/>
             </w:rPr>
           </w:pPr>
-          <w:hyperlink w:anchor="_Toc190367416" w:history="1">
+          <w:hyperlink w:anchor="_Toc190469466" w:history="1">
             <w:r>
               <w:rPr>
                 <w:rStyle w:val="Hyperlink"/>
@@ -274,7 +273,7 @@
                 <w:noProof/>
                 <w:webHidden/>
               </w:rPr>
-              <w:instrText xml:space="preserve"> PAGEREF _Toc190367416 \h </w:instrText>
+              <w:instrText xml:space="preserve"> PAGEREF _Toc190469466 \h </w:instrText>
             </w:r>
             <w:r>
               <w:rPr>
@@ -320,7 +319,7 @@
               <w14:ligatures w14:val="standardContextual"/>
             </w:rPr>
           </w:pPr>
-          <w:hyperlink w:anchor="_Toc190367417" w:history="1">
+          <w:hyperlink w:anchor="_Toc190469467" w:history="1">
             <w:r>
               <w:rPr>
                 <w:rStyle w:val="Hyperlink"/>
@@ -347,7 +346,7 @@
                 <w:noProof/>
                 <w:webHidden/>
               </w:rPr>
-              <w:instrText xml:space="preserve"> PAGEREF _Toc190367417 \h </w:instrText>
+              <w:instrText xml:space="preserve"> PAGEREF _Toc190469467 \h </w:instrText>
             </w:r>
             <w:r>
               <w:rPr>
@@ -368,6 +367,152 @@
                 <w:webHidden/>
               </w:rPr>
               <w:t>2</w:t>
+            </w:r>
+            <w:r>
+              <w:rPr>
+                <w:noProof/>
+                <w:webHidden/>
+              </w:rPr>
+              <w:fldChar w:fldCharType="end"/>
+            </w:r>
+          </w:hyperlink>
+        </w:p>
+        <w:p>
+          <w:pPr>
+            <w:pStyle w:val="Verzeichnis2"/>
+            <w:tabs>
+              <w:tab w:val="right" w:leader="dot" w:pos="9062"/>
+            </w:tabs>
+            <w:rPr>
+              <w:rFonts w:cstheme="minorBidi"/>
+              <w:noProof/>
+              <w:kern w:val="2"/>
+              <w:sz w:val="24"/>
+              <w:szCs w:val="24"/>
+              <w14:ligatures w14:val="standardContextual"/>
+            </w:rPr>
+          </w:pPr>
+          <w:hyperlink w:anchor="_Toc190469468" w:history="1">
+            <w:r>
+              <w:rPr>
+                <w:rStyle w:val="Hyperlink"/>
+                <w:noProof/>
+              </w:rPr>
+              <w:t>Vorstudie</w:t>
+            </w:r>
+            <w:r>
+              <w:rPr>
+                <w:noProof/>
+                <w:webHidden/>
+              </w:rPr>
+              <w:tab/>
+            </w:r>
+            <w:r>
+              <w:rPr>
+                <w:noProof/>
+                <w:webHidden/>
+              </w:rPr>
+              <w:fldChar w:fldCharType="begin"/>
+            </w:r>
+            <w:r>
+              <w:rPr>
+                <w:noProof/>
+                <w:webHidden/>
+              </w:rPr>
+              <w:instrText xml:space="preserve"> PAGEREF _Toc190469468 \h </w:instrText>
+            </w:r>
+            <w:r>
+              <w:rPr>
+                <w:noProof/>
+                <w:webHidden/>
+              </w:rPr>
+            </w:r>
+            <w:r>
+              <w:rPr>
+                <w:noProof/>
+                <w:webHidden/>
+              </w:rPr>
+              <w:fldChar w:fldCharType="separate"/>
+            </w:r>
+            <w:r>
+              <w:rPr>
+                <w:noProof/>
+                <w:webHidden/>
+              </w:rPr>
+              <w:t>2</w:t>
+            </w:r>
+            <w:r>
+              <w:rPr>
+                <w:noProof/>
+                <w:webHidden/>
+              </w:rPr>
+              <w:fldChar w:fldCharType="end"/>
+            </w:r>
+          </w:hyperlink>
+        </w:p>
+        <w:p>
+          <w:pPr>
+            <w:pStyle w:val="Verzeichnis2"/>
+            <w:tabs>
+              <w:tab w:val="right" w:leader="dot" w:pos="9062"/>
+            </w:tabs>
+            <w:rPr>
+              <w:rFonts w:cstheme="minorBidi"/>
+              <w:noProof/>
+              <w:kern w:val="2"/>
+              <w:sz w:val="24"/>
+              <w:szCs w:val="24"/>
+              <w14:ligatures w14:val="standardContextual"/>
+            </w:rPr>
+          </w:pPr>
+          <w:hyperlink w:anchor="_Toc190469469" w:history="1">
+            <w:r>
+              <w:rPr>
+                <w:rStyle w:val="Hyperlink"/>
+                <w:noProof/>
+              </w:rPr>
+              <w:t>Machbarkeitsstudie</w:t>
+            </w:r>
+            <w:r>
+              <w:rPr>
+                <w:noProof/>
+                <w:webHidden/>
+              </w:rPr>
+              <w:tab/>
+            </w:r>
+            <w:r>
+              <w:rPr>
+                <w:noProof/>
+                <w:webHidden/>
+              </w:rPr>
+              <w:fldChar w:fldCharType="begin"/>
+            </w:r>
+            <w:r>
+              <w:rPr>
+                <w:noProof/>
+                <w:webHidden/>
+              </w:rPr>
+              <w:instrText xml:space="preserve"> PAGEREF _Toc190469469 \h </w:instrText>
+            </w:r>
+            <w:r>
+              <w:rPr>
+                <w:noProof/>
+                <w:webHidden/>
+              </w:rPr>
+            </w:r>
+            <w:r>
+              <w:rPr>
+                <w:noProof/>
+                <w:webHidden/>
+              </w:rPr>
+              <w:fldChar w:fldCharType="separate"/>
+            </w:r>
+            <w:r>
+              <w:rPr>
+                <w:noProof/>
+                <w:webHidden/>
+              </w:rPr>
+              <w:t>3</w:t>
             </w:r>
             <w:r>
               <w:rPr>
@@ -393,7 +538,7 @@
               <w14:ligatures w14:val="standardContextual"/>
             </w:rPr>
           </w:pPr>
-          <w:hyperlink w:anchor="_Toc190367418" w:history="1">
+          <w:hyperlink w:anchor="_Toc190469470" w:history="1">
             <w:r>
               <w:rPr>
                 <w:rStyle w:val="Hyperlink"/>
@@ -420,7 +565,7 @@
                 <w:noProof/>
                 <w:webHidden/>
               </w:rPr>
-              <w:instrText xml:space="preserve"> PAGEREF _Toc190367418 \h </w:instrText>
+              <w:instrText xml:space="preserve"> PAGEREF _Toc190469470 \h </w:instrText>
             </w:r>
             <w:r>
               <w:rPr>
@@ -440,7 +585,153 @@
                 <w:noProof/>
                 <w:webHidden/>
               </w:rPr>
-              <w:t>2</w:t>
+              <w:t>4</w:t>
+            </w:r>
+            <w:r>
+              <w:rPr>
+                <w:noProof/>
+                <w:webHidden/>
+              </w:rPr>
+              <w:fldChar w:fldCharType="end"/>
+            </w:r>
+          </w:hyperlink>
+        </w:p>
+        <w:p>
+          <w:pPr>
+            <w:pStyle w:val="Verzeichnis2"/>
+            <w:tabs>
+              <w:tab w:val="right" w:leader="dot" w:pos="9062"/>
+            </w:tabs>
+            <w:rPr>
+              <w:rFonts w:cstheme="minorBidi"/>
+              <w:noProof/>
+              <w:kern w:val="2"/>
+              <w:sz w:val="24"/>
+              <w:szCs w:val="24"/>
+              <w14:ligatures w14:val="standardContextual"/>
+            </w:rPr>
+          </w:pPr>
+          <w:hyperlink w:anchor="_Toc190469471" w:history="1">
+            <w:r>
+              <w:rPr>
+                <w:rStyle w:val="Hyperlink"/>
+                <w:noProof/>
+              </w:rPr>
+              <w:t>Inhalte eines Projektauftrags</w:t>
+            </w:r>
+            <w:r>
+              <w:rPr>
+                <w:noProof/>
+                <w:webHidden/>
+              </w:rPr>
+              <w:tab/>
+            </w:r>
+            <w:r>
+              <w:rPr>
+                <w:noProof/>
+                <w:webHidden/>
+              </w:rPr>
+              <w:fldChar w:fldCharType="begin"/>
+            </w:r>
+            <w:r>
+              <w:rPr>
+                <w:noProof/>
+                <w:webHidden/>
+              </w:rPr>
+              <w:instrText xml:space="preserve"> PAGEREF _Toc190469471 \h </w:instrText>
+            </w:r>
+            <w:r>
+              <w:rPr>
+                <w:noProof/>
+                <w:webHidden/>
+              </w:rPr>
+            </w:r>
+            <w:r>
+              <w:rPr>
+                <w:noProof/>
+                <w:webHidden/>
+              </w:rPr>
+              <w:fldChar w:fldCharType="separate"/>
+            </w:r>
+            <w:r>
+              <w:rPr>
+                <w:noProof/>
+                <w:webHidden/>
+              </w:rPr>
+              <w:t>4</w:t>
+            </w:r>
+            <w:r>
+              <w:rPr>
+                <w:noProof/>
+                <w:webHidden/>
+              </w:rPr>
+              <w:fldChar w:fldCharType="end"/>
+            </w:r>
+          </w:hyperlink>
+        </w:p>
+        <w:p>
+          <w:pPr>
+            <w:pStyle w:val="Verzeichnis2"/>
+            <w:tabs>
+              <w:tab w:val="right" w:leader="dot" w:pos="9062"/>
+            </w:tabs>
+            <w:rPr>
+              <w:rFonts w:cstheme="minorBidi"/>
+              <w:noProof/>
+              <w:kern w:val="2"/>
+              <w:sz w:val="24"/>
+              <w:szCs w:val="24"/>
+              <w14:ligatures w14:val="standardContextual"/>
+            </w:rPr>
+          </w:pPr>
+          <w:hyperlink w:anchor="_Toc190469472" w:history="1">
+            <w:r>
+              <w:rPr>
+                <w:rStyle w:val="Hyperlink"/>
+                <w:noProof/>
+              </w:rPr>
+              <w:t>Meilensteine</w:t>
+            </w:r>
+            <w:r>
+              <w:rPr>
+                <w:noProof/>
+                <w:webHidden/>
+              </w:rPr>
+              <w:tab/>
+            </w:r>
+            <w:r>
+              <w:rPr>
+                <w:noProof/>
+                <w:webHidden/>
+              </w:rPr>
+              <w:fldChar w:fldCharType="begin"/>
+            </w:r>
+            <w:r>
+              <w:rPr>
+                <w:noProof/>
+                <w:webHidden/>
+              </w:rPr>
+              <w:instrText xml:space="preserve"> PAGEREF _Toc190469472 \h </w:instrText>
+            </w:r>
+            <w:r>
+              <w:rPr>
+                <w:noProof/>
+                <w:webHidden/>
+              </w:rPr>
+            </w:r>
+            <w:r>
+              <w:rPr>
+                <w:noProof/>
+                <w:webHidden/>
+              </w:rPr>
+              <w:fldChar w:fldCharType="separate"/>
+            </w:r>
+            <w:r>
+              <w:rPr>
+                <w:noProof/>
+                <w:webHidden/>
+              </w:rPr>
+              <w:t>5</w:t>
             </w:r>
             <w:r>
               <w:rPr>
@@ -467,7 +758,7 @@
       <w:pPr>
         <w:pStyle w:val="berschrift1"/>
       </w:pPr>
-      <w:bookmarkStart w:id="0" w:name="_Toc190367414"/>
+      <w:bookmarkStart w:id="0" w:name="_Toc190469464"/>
       <w:r>
         <w:t>Projektidee</w:t>
       </w:r>
@@ -482,7 +773,7 @@
       <w:pPr>
         <w:pStyle w:val="berschrift2"/>
       </w:pPr>
-      <w:bookmarkStart w:id="1" w:name="_Toc190367415"/>
+      <w:bookmarkStart w:id="1" w:name="_Toc190469465"/>
       <w:r>
         <w:t>Entstehung einer Projektidee</w:t>
       </w:r>
@@ -517,7 +808,15 @@
         <w:br/>
       </w:r>
       <w:r>
-        <w:t xml:space="preserve">5-7 Teilnehmer äußern mündlich in einem 10 bis 20 minütigen Prozess Ideen zu einem gewissen Thema. Alle Ideen werden klar von einem Moderator mitprotokolliert. Es darf dabei keine Kritik über Inspirationen anderer ausgeübt werden um der Fantasie freien </w:t>
+        <w:t xml:space="preserve">5-7 Teilnehmer äußern mündlich in einem </w:t>
+      </w:r>
+      <w:proofErr w:type="gramStart"/>
+      <w:r>
+        <w:t>10 bis 20 minütigen</w:t>
+      </w:r>
+      <w:proofErr w:type="gramEnd"/>
+      <w:r>
+        <w:t xml:space="preserve"> Prozess Ideen zu einem gewissen Thema. Alle Ideen werden klar von einem Moderator mitprotokolliert. Es darf dabei keine Kritik über Inspirationen anderer ausgeübt werden um der Fantasie freien </w:t>
       </w:r>
       <w:r>
         <w:t>Lauf</w:t>
@@ -598,7 +897,11 @@
       </w:r>
       <w:proofErr w:type="spellEnd"/>
       <w:r>
-        <w:t xml:space="preserve"> werden die zusammenhänge grafisch auf einer Oberfläche festgehalten. Das Zentrale Thema wird in der Mitte festgehalten, Hauptäste und Zweige verfeinern die Unterthemen.</w:t>
+        <w:t xml:space="preserve"> werden die zusammenhänge grafisch auf einer Oberfläche festgehalten. Das Zentrale Thema wird in der Mitte festgehalten, Hauptäste und </w:t>
+      </w:r>
+      <w:r>
+        <w:lastRenderedPageBreak/>
+        <w:t>Zweige verfeinern die Unterthemen.</w:t>
       </w:r>
       <w:r>
         <w:rPr>
@@ -611,9 +914,8 @@
       <w:pPr>
         <w:pStyle w:val="berschrift1"/>
       </w:pPr>
-      <w:bookmarkStart w:id="2" w:name="_Toc190367416"/>
-      <w:r>
-        <w:lastRenderedPageBreak/>
+      <w:bookmarkStart w:id="2" w:name="_Toc190469466"/>
+      <w:r>
         <w:t>Projektantrag</w:t>
       </w:r>
       <w:bookmarkEnd w:id="2"/>
@@ -756,9 +1058,15 @@
       </w:r>
       <w:r>
         <w:rPr>
-          <w:highlight w:val="yellow"/>
-        </w:rPr>
-        <w:t>S. X</w:t>
+          <w:b/>
+        </w:rPr>
+        <w:t xml:space="preserve">S. </w:t>
+      </w:r>
+      <w:r>
+        <w:rPr>
+          <w:b/>
+        </w:rPr>
+        <w:t>6</w:t>
       </w:r>
     </w:p>
     <w:p/>
@@ -766,7 +1074,7 @@
       <w:pPr>
         <w:pStyle w:val="berschrift1"/>
       </w:pPr>
-      <w:bookmarkStart w:id="3" w:name="_Toc190367417"/>
+      <w:bookmarkStart w:id="3" w:name="_Toc190469467"/>
       <w:r>
         <w:t>Projektwürdigkeit</w:t>
       </w:r>
@@ -794,12 +1102,14 @@
       </w:r>
     </w:p>
     <w:p>
-      <w:r>
-        <w:rPr>
-          <w:b/>
-        </w:rPr>
+      <w:pPr>
+        <w:pStyle w:val="berschrift2"/>
+      </w:pPr>
+      <w:bookmarkStart w:id="4" w:name="_Toc190469468"/>
+      <w:r>
         <w:t>Vorstudie</w:t>
       </w:r>
+      <w:bookmarkEnd w:id="4"/>
     </w:p>
     <w:p>
       <w:r>
@@ -839,127 +1149,755 @@
         </w:numPr>
       </w:pPr>
       <w:r>
-        <w:t xml:space="preserve">Welche </w:t>
+        <w:t>Welch</w:t>
+      </w:r>
+      <w:r>
+        <w:t>en Aufwand wird das Projekt bedeuten?</w:t>
+      </w:r>
+    </w:p>
+    <w:p>
+      <w:pPr>
+        <w:pStyle w:val="Listenabsatz"/>
+        <w:numPr>
+          <w:ilvl w:val="0"/>
+          <w:numId w:val="12"/>
+        </w:numPr>
+      </w:pPr>
+      <w:r>
+        <w:t>Welchen Beitrag hat das Projekt zur Gesamtstrategie?</w:t>
+      </w:r>
+    </w:p>
+    <w:p>
+      <w:pPr>
+        <w:rPr>
+          <w:b/>
+        </w:rPr>
+      </w:pPr>
+    </w:p>
+    <w:p>
+      <w:pPr>
+        <w:pStyle w:val="berschrift2"/>
+      </w:pPr>
+      <w:bookmarkStart w:id="5" w:name="_Toc190469469"/>
+      <w:r>
+        <w:lastRenderedPageBreak/>
+        <w:t>Machbarkeitsstudie</w:t>
+      </w:r>
+      <w:bookmarkEnd w:id="5"/>
+    </w:p>
+    <w:p>
+      <w:pPr>
+        <w:jc w:val="both"/>
+      </w:pPr>
+      <w:r>
+        <w:t xml:space="preserve">In der Machbarkeitsstudie werden Fakten analysiert, um herauszufinden, ob ein Projekt generell realistisch umgesetzt werden kann. Dabei werden folgende Punkte in Betracht gezogen: </w:t>
+      </w:r>
+    </w:p>
+    <w:p>
+      <w:pPr>
+        <w:pStyle w:val="Listenabsatz"/>
+        <w:numPr>
+          <w:ilvl w:val="0"/>
+          <w:numId w:val="13"/>
+        </w:numPr>
+        <w:jc w:val="both"/>
+        <w:rPr>
+          <w:b/>
+        </w:rPr>
+      </w:pPr>
+      <w:r>
+        <w:rPr>
+          <w:b/>
+        </w:rPr>
+        <w:t>Technische Machbarkeit:</w:t>
+      </w:r>
+    </w:p>
+    <w:p>
+      <w:pPr>
+        <w:pStyle w:val="Listenabsatz"/>
+        <w:numPr>
+          <w:ilvl w:val="1"/>
+          <w:numId w:val="13"/>
+        </w:numPr>
+        <w:jc w:val="both"/>
+      </w:pPr>
+      <w:r>
+        <w:t>Ist die Technologie verfügbar?</w:t>
+      </w:r>
+    </w:p>
+    <w:p>
+      <w:pPr>
+        <w:pStyle w:val="Listenabsatz"/>
+        <w:numPr>
+          <w:ilvl w:val="1"/>
+          <w:numId w:val="13"/>
+        </w:numPr>
+        <w:jc w:val="both"/>
+      </w:pPr>
+      <w:r>
+        <w:t>Gibt es technische Herausforderungen oder Einschränkungen?</w:t>
+      </w:r>
+    </w:p>
+    <w:p>
+      <w:pPr>
+        <w:pStyle w:val="Listenabsatz"/>
+        <w:numPr>
+          <w:ilvl w:val="0"/>
+          <w:numId w:val="13"/>
+        </w:numPr>
+        <w:jc w:val="both"/>
+        <w:rPr>
+          <w:b/>
+        </w:rPr>
+      </w:pPr>
+      <w:r>
+        <w:rPr>
+          <w:b/>
+        </w:rPr>
+        <w:t>Wirtschaftliche Machbarkeit:</w:t>
+      </w:r>
+    </w:p>
+    <w:p>
+      <w:pPr>
+        <w:pStyle w:val="Listenabsatz"/>
+        <w:numPr>
+          <w:ilvl w:val="1"/>
+          <w:numId w:val="13"/>
+        </w:numPr>
+        <w:jc w:val="both"/>
+      </w:pPr>
+      <w:r>
+        <w:t>Welche Kosten werden entstehen?</w:t>
+      </w:r>
+    </w:p>
+    <w:p>
+      <w:pPr>
+        <w:pStyle w:val="Listenabsatz"/>
+        <w:numPr>
+          <w:ilvl w:val="1"/>
+          <w:numId w:val="13"/>
+        </w:numPr>
+      </w:pPr>
+      <w:r>
+        <w:t>Ist das</w:t>
+      </w:r>
+      <w:r>
+        <w:t xml:space="preserve"> </w:t>
+      </w:r>
+      <w:r>
+        <w:t>Projekt finanziell tragfähig oder gibt es alternative Finanzierungsmodelle?</w:t>
+      </w:r>
+    </w:p>
+    <w:p>
+      <w:pPr>
+        <w:pStyle w:val="Listenabsatz"/>
+        <w:numPr>
+          <w:ilvl w:val="0"/>
+          <w:numId w:val="13"/>
+        </w:numPr>
+        <w:rPr>
+          <w:b/>
+        </w:rPr>
+      </w:pPr>
+      <w:r>
+        <w:rPr>
+          <w:b/>
+        </w:rPr>
+        <w:t>Rechtliche Machbarkeit:</w:t>
+      </w:r>
+    </w:p>
+    <w:p>
+      <w:pPr>
+        <w:pStyle w:val="Listenabsatz"/>
+        <w:numPr>
+          <w:ilvl w:val="1"/>
+          <w:numId w:val="13"/>
+        </w:numPr>
+      </w:pPr>
+      <w:r>
+        <w:t>Gibt es gesetzliche oder regulatorische Anforderungen?</w:t>
+      </w:r>
+    </w:p>
+    <w:p>
+      <w:pPr>
+        <w:pStyle w:val="Listenabsatz"/>
+        <w:numPr>
+          <w:ilvl w:val="1"/>
+          <w:numId w:val="13"/>
+        </w:numPr>
+      </w:pPr>
+      <w:r>
+        <w:t>Gibt es Patente oder Lizenzen, die das Projekt beeinflussen?</w:t>
+      </w:r>
+    </w:p>
+    <w:p>
+      <w:pPr>
+        <w:pStyle w:val="Listenabsatz"/>
+        <w:numPr>
+          <w:ilvl w:val="0"/>
+          <w:numId w:val="13"/>
+        </w:numPr>
+        <w:rPr>
+          <w:b/>
+        </w:rPr>
+      </w:pPr>
+      <w:r>
+        <w:rPr>
+          <w:b/>
+        </w:rPr>
+        <w:t>Betriebliche Machbarkeit</w:t>
+      </w:r>
+      <w:r>
+        <w:rPr>
+          <w:b/>
+        </w:rPr>
+        <w:t>:</w:t>
+      </w:r>
+    </w:p>
+    <w:p>
+      <w:pPr>
+        <w:pStyle w:val="Listenabsatz"/>
+        <w:numPr>
+          <w:ilvl w:val="1"/>
+          <w:numId w:val="13"/>
+        </w:numPr>
+      </w:pPr>
+      <w:r>
+        <w:t>Passt das Projekt in die bestehende Unternehmensstruktur?</w:t>
+      </w:r>
+    </w:p>
+    <w:p>
+      <w:pPr>
+        <w:pStyle w:val="Listenabsatz"/>
+        <w:numPr>
+          <w:ilvl w:val="1"/>
+          <w:numId w:val="13"/>
+        </w:numPr>
+      </w:pPr>
+      <w:r>
+        <w:t>Sind genügend Fachkräfte vorhanden oder sind Schulungen nötig?</w:t>
+      </w:r>
+    </w:p>
+    <w:p>
+      <w:pPr>
+        <w:pStyle w:val="Listenabsatz"/>
+        <w:numPr>
+          <w:ilvl w:val="0"/>
+          <w:numId w:val="13"/>
+        </w:numPr>
+        <w:rPr>
+          <w:b/>
+        </w:rPr>
+      </w:pPr>
+      <w:r>
+        <w:rPr>
+          <w:b/>
+        </w:rPr>
+        <w:t>Zeitliche Machbarkeit</w:t>
+      </w:r>
+      <w:r>
+        <w:rPr>
+          <w:b/>
+        </w:rPr>
+        <w:t>:</w:t>
+      </w:r>
+    </w:p>
+    <w:p>
+      <w:pPr>
+        <w:pStyle w:val="Listenabsatz"/>
+        <w:numPr>
+          <w:ilvl w:val="1"/>
+          <w:numId w:val="13"/>
+        </w:numPr>
+      </w:pPr>
+      <w:r>
+        <w:t>Kann das Projekt innerhalb eines akzeptablen Zeitrahmens umgesetzt werden?</w:t>
+      </w:r>
+    </w:p>
+    <w:p>
+      <w:pPr>
+        <w:pStyle w:val="Listenabsatz"/>
+        <w:numPr>
+          <w:ilvl w:val="1"/>
+          <w:numId w:val="13"/>
+        </w:numPr>
+      </w:pPr>
+      <w:r>
+        <w:t>Welche Meilensteine und Abhängigkeiten gibt es?</w:t>
       </w:r>
     </w:p>
     <w:p/>
     <w:p>
+      <w:r>
+        <w:t>Am Ende gibt die Studie eine klare Empfehlung:</w:t>
+      </w:r>
+    </w:p>
+    <w:p>
+      <w:r>
+        <w:rPr>
+          <w:b/>
+        </w:rPr>
+        <w:t>Go:</w:t>
+      </w:r>
+      <w:r>
+        <w:t xml:space="preserve"> </w:t>
+      </w:r>
+      <w:r>
+        <w:t>Das Projekt ist realisierbar und sollte gestartet werden.</w:t>
+      </w:r>
+    </w:p>
+    <w:p>
+      <w:r>
+        <w:rPr>
+          <w:b/>
+        </w:rPr>
+        <w:t>No-Go:</w:t>
+      </w:r>
+      <w:r>
+        <w:t xml:space="preserve"> </w:t>
+      </w:r>
+      <w:r>
+        <w:t>Das Projekt ist nicht machbar oder mit zu hohen Risiken verbunden.</w:t>
+      </w:r>
+    </w:p>
+    <w:p>
+      <w:r>
+        <w:rPr>
+          <w:b/>
+          <w:bCs/>
+        </w:rPr>
+        <w:t>Modifikationen nötig</w:t>
+      </w:r>
+      <w:r>
+        <w:rPr>
+          <w:b/>
+          <w:bCs/>
+        </w:rPr>
+        <w:t>:</w:t>
+      </w:r>
+      <w:r>
+        <w:t xml:space="preserve"> Anpassungen oder alternative Lösungen werden empfohlen.</w:t>
+      </w:r>
+    </w:p>
+    <w:p>
+      <w:r>
+        <w:t>Machbarkeitsstudien sind besonders wichtig für größere oder risikobehaftete Projekte, z. B. in der Softwareentwicklung, Infrastruktur oder im Maschinenbau. Sie helfen, Fehlinvestitionen zu vermeiden und den Erfolg eines Projekts sicherzustellen.</w:t>
+      </w:r>
+      <w:r>
+        <w:br/>
+      </w:r>
+      <w:r>
+        <w:br/>
+      </w:r>
+    </w:p>
+    <w:p/>
+    <w:p/>
+    <w:p>
       <w:pPr>
         <w:pStyle w:val="berschrift1"/>
       </w:pPr>
-      <w:bookmarkStart w:id="4" w:name="_Toc190367418"/>
-      <w:r>
+      <w:bookmarkStart w:id="6" w:name="_Toc190469470"/>
+      <w:r>
+        <w:lastRenderedPageBreak/>
         <w:t>Projektauftrag</w:t>
       </w:r>
-      <w:bookmarkEnd w:id="4"/>
+      <w:bookmarkEnd w:id="6"/>
+    </w:p>
+    <w:p>
+      <w:r>
+        <w:t xml:space="preserve">Der Projektauftrag ist das erste </w:t>
+      </w:r>
+      <w:r>
+        <w:rPr>
+          <w:b/>
+        </w:rPr>
+        <w:t>verbindliche Dokument</w:t>
+      </w:r>
+      <w:r>
+        <w:t xml:space="preserve"> zwischen Auftraggeber und Projektteam. Er legt die Inhalte und Rahmenbedingungen des Projekts fest und bestimmt die verantwortlichen sowie beteiligten Personen. Zudem werden in der Regel die wichtigsten zeitlichen Eckpunkte definiert und als „Meilensteine“ festgelegt.</w:t>
+      </w:r>
+    </w:p>
+    <w:p>
+      <w:pPr>
+        <w:pStyle w:val="berschrift2"/>
+        <w:rPr>
+          <w:b w:val="0"/>
+          <w:bCs/>
+        </w:rPr>
+      </w:pPr>
+      <w:bookmarkStart w:id="7" w:name="_Toc190469471"/>
+      <w:r>
+        <w:t>Inhalte eines Projektauftrags</w:t>
+      </w:r>
+      <w:bookmarkEnd w:id="7"/>
+    </w:p>
+    <w:p>
+      <w:r>
+        <w:t>Ein Projektauftrag umfasst im Allgemeinen folgende Teile:</w:t>
+      </w:r>
+    </w:p>
+    <w:p>
+      <w:pPr>
+        <w:numPr>
+          <w:ilvl w:val="0"/>
+          <w:numId w:val="15"/>
+        </w:numPr>
+      </w:pPr>
+      <w:r>
+        <w:rPr>
+          <w:b/>
+          <w:bCs/>
+        </w:rPr>
+        <w:t>Projektbezeichnung:</w:t>
+      </w:r>
+      <w:r>
+        <w:t xml:space="preserve"> Der Name des Projekts dient zur eindeutigen Identifikation und sollte dessen Inhalt kurz widerspiegeln.</w:t>
+      </w:r>
+    </w:p>
+    <w:p>
+      <w:pPr>
+        <w:numPr>
+          <w:ilvl w:val="0"/>
+          <w:numId w:val="15"/>
+        </w:numPr>
+      </w:pPr>
+      <w:r>
+        <w:rPr>
+          <w:b/>
+          <w:bCs/>
+        </w:rPr>
+        <w:t>Projektauftraggeber:</w:t>
+      </w:r>
+      <w:r>
+        <w:t xml:space="preserve"> Die Person oder Organisation, die das Projekt in Auftrag gibt und die Verantwortung für dessen Genehmigung trägt.</w:t>
+      </w:r>
+    </w:p>
+    <w:p>
+      <w:pPr>
+        <w:numPr>
+          <w:ilvl w:val="0"/>
+          <w:numId w:val="15"/>
+        </w:numPr>
+      </w:pPr>
+      <w:r>
+        <w:rPr>
+          <w:b/>
+          <w:bCs/>
+        </w:rPr>
+        <w:t>Projekthintergrund:</w:t>
+      </w:r>
+      <w:r>
+        <w:t xml:space="preserve"> Eine kurze Erläuterung, warum das Projekt initiiert wurde und welche Problemstellung oder Chance es adressiert.</w:t>
+      </w:r>
+    </w:p>
+    <w:p>
+      <w:pPr>
+        <w:numPr>
+          <w:ilvl w:val="0"/>
+          <w:numId w:val="15"/>
+        </w:numPr>
+      </w:pPr>
+      <w:r>
+        <w:rPr>
+          <w:b/>
+          <w:bCs/>
+        </w:rPr>
+        <w:t>Projektergebnis:</w:t>
+      </w:r>
+      <w:r>
+        <w:t xml:space="preserve"> Die erwarteten Endprodukte oder Dienstleistungen, die durch das Projekt entstehen sollen.</w:t>
+      </w:r>
+    </w:p>
+    <w:p>
+      <w:pPr>
+        <w:numPr>
+          <w:ilvl w:val="0"/>
+          <w:numId w:val="15"/>
+        </w:numPr>
+      </w:pPr>
+      <w:r>
+        <w:rPr>
+          <w:b/>
+          <w:bCs/>
+        </w:rPr>
+        <w:t>Projektziele:</w:t>
+      </w:r>
+      <w:r>
+        <w:t xml:space="preserve"> Die konkreten und messbaren Ziele, die mit dem Projekt erreicht werden sollen.</w:t>
+      </w:r>
+    </w:p>
+    <w:p>
+      <w:pPr>
+        <w:numPr>
+          <w:ilvl w:val="0"/>
+          <w:numId w:val="15"/>
+        </w:numPr>
+      </w:pPr>
+      <w:r>
+        <w:rPr>
+          <w:b/>
+          <w:bCs/>
+        </w:rPr>
+        <w:t>Projektbeschreibung:</w:t>
+      </w:r>
+      <w:r>
+        <w:t xml:space="preserve"> Eine detaillierte Darstellung des Projekts, einschließlich Umfang, Vorgehensweise und relevanter Anforderungen.</w:t>
+      </w:r>
+    </w:p>
+    <w:p>
+      <w:pPr>
+        <w:numPr>
+          <w:ilvl w:val="0"/>
+          <w:numId w:val="15"/>
+        </w:numPr>
+      </w:pPr>
+      <w:r>
+        <w:rPr>
+          <w:b/>
+          <w:bCs/>
+        </w:rPr>
+        <w:t>Meilensteine:</w:t>
+      </w:r>
+      <w:r>
+        <w:t xml:space="preserve"> Wichtige Etappen des Projekts, die als Orientierungspunkte für den Fortschritt dienen.</w:t>
+      </w:r>
+    </w:p>
+    <w:p>
+      <w:pPr>
+        <w:numPr>
+          <w:ilvl w:val="0"/>
+          <w:numId w:val="15"/>
+        </w:numPr>
+      </w:pPr>
+      <w:r>
+        <w:rPr>
+          <w:b/>
+          <w:bCs/>
+        </w:rPr>
+        <w:t>Freigaben:</w:t>
+      </w:r>
+      <w:r>
+        <w:t xml:space="preserve"> Entscheidungen und Genehmigungen, die erforderlich sind, um das Projekt oder bestimmte Phasen offiziell fortzusetzen.</w:t>
+      </w:r>
+    </w:p>
+    <w:p>
+      <w:pPr>
+        <w:numPr>
+          <w:ilvl w:val="0"/>
+          <w:numId w:val="15"/>
+        </w:numPr>
+      </w:pPr>
+      <w:r>
+        <w:rPr>
+          <w:b/>
+          <w:bCs/>
+        </w:rPr>
+        <w:t>Projektstart / Ende:</w:t>
+      </w:r>
+      <w:r>
+        <w:t xml:space="preserve"> Der geplante Beginn und das voraussichtliche Abschlussdatum des Projekts.</w:t>
+      </w:r>
+    </w:p>
+    <w:p>
+      <w:pPr>
+        <w:numPr>
+          <w:ilvl w:val="0"/>
+          <w:numId w:val="15"/>
+        </w:numPr>
+      </w:pPr>
+      <w:r>
+        <w:rPr>
+          <w:b/>
+          <w:bCs/>
+        </w:rPr>
+        <w:t>Projektressourcen:</w:t>
+      </w:r>
+      <w:r>
+        <w:t xml:space="preserve"> Die zur Verfügung stehenden Mittel wie Personal, Budget, Zeit und Infrastruktur.</w:t>
+      </w:r>
+    </w:p>
+    <w:p>
+      <w:pPr>
+        <w:numPr>
+          <w:ilvl w:val="0"/>
+          <w:numId w:val="15"/>
+        </w:numPr>
+      </w:pPr>
+      <w:r>
+        <w:rPr>
+          <w:b/>
+          <w:bCs/>
+        </w:rPr>
+        <w:t>Projektrisiken:</w:t>
+      </w:r>
+      <w:r>
+        <w:t xml:space="preserve"> Potenzielle Herausforderungen oder Unsicherheiten, die den Projekterfolg gefährden könnten.</w:t>
+      </w:r>
+    </w:p>
+    <w:p>
+      <w:pPr>
+        <w:numPr>
+          <w:ilvl w:val="0"/>
+          <w:numId w:val="15"/>
+        </w:numPr>
+      </w:pPr>
+      <w:r>
+        <w:rPr>
+          <w:b/>
+          <w:bCs/>
+        </w:rPr>
+        <w:t>Projektorganisation:</w:t>
+      </w:r>
+      <w:r>
+        <w:t xml:space="preserve"> Die Struktur des Projektteams, einschließlich Rollen, Verantwortlichkeiten und Kommunikationswege.</w:t>
+      </w:r>
+    </w:p>
+    <w:p>
+      <w:pPr>
+        <w:numPr>
+          <w:ilvl w:val="0"/>
+          <w:numId w:val="15"/>
+        </w:numPr>
+      </w:pPr>
+      <w:r>
+        <w:rPr>
+          <w:b/>
+          <w:bCs/>
+        </w:rPr>
+        <w:t>Abschluss des Projektauftrags:</w:t>
+      </w:r>
+      <w:r>
+        <w:t xml:space="preserve"> Die formale Bestätigung, dass der Projektauftrag angenommen wurde und das Projekt starten kann.</w:t>
+      </w:r>
+    </w:p>
+    <w:p>
+      <w:pPr>
+        <w:pStyle w:val="berschrift2"/>
+      </w:pPr>
+      <w:bookmarkStart w:id="8" w:name="_Toc190469472"/>
+      <w:r>
+        <w:lastRenderedPageBreak/>
+        <w:t>Meilensteine</w:t>
+      </w:r>
+      <w:bookmarkEnd w:id="8"/>
+    </w:p>
+    <w:p>
+      <w:r>
+        <w:t>Meilensteine sind bedeutende Ereignisse oder Zwischenergebnisse im Projektverlauf, die als Orientierungspunkte zur Überprüfung des Fortschritts dienen. Sie markieren entscheidende Phasen und helfen, den Zeitplan einzuhalten.</w:t>
+      </w:r>
+    </w:p>
+    <w:p>
+      <w:r>
+        <w:drawing>
+          <wp:inline distT="0" distB="0" distL="0" distR="0" wp14:anchorId="6D373790" wp14:editId="3EBFE1DE">
+            <wp:extent cx="5760720" cy="1423670"/>
+            <wp:effectExtent l="0" t="0" r="0" b="5080"/>
+            <wp:docPr id="479146037" name="Grafik 1" descr="Ein Bild, das Text, Screenshot, Reihe, Schrift enthält.&#10;&#10;KI-generierte Inhalte können fehlerhaft sein."/>
+            <wp:cNvGraphicFramePr>
+              <a:graphicFrameLocks xmlns:a="http://schemas.openxmlformats.org/drawingml/2006/main" noChangeAspect="1"/>
+            </wp:cNvGraphicFramePr>
+            <a:graphic xmlns:a="http://schemas.openxmlformats.org/drawingml/2006/main">
+              <a:graphicData uri="http://schemas.openxmlformats.org/drawingml/2006/picture">
+                <pic:pic xmlns:pic="http://schemas.openxmlformats.org/drawingml/2006/picture">
+                  <pic:nvPicPr>
+                    <pic:cNvPr id="479146037" name="Grafik 1" descr="Ein Bild, das Text, Screenshot, Reihe, Schrift enthält.&#10;&#10;KI-generierte Inhalte können fehlerhaft sein."/>
+                    <pic:cNvPicPr/>
+                  </pic:nvPicPr>
+                  <pic:blipFill>
+                    <a:blip r:embed="rId8"/>
+                    <a:stretch>
+                      <a:fillRect/>
+                    </a:stretch>
+                  </pic:blipFill>
+                  <pic:spPr>
+                    <a:xfrm>
+                      <a:off x="0" y="0"/>
+                      <a:ext cx="5760720" cy="1423670"/>
+                    </a:xfrm>
+                    <a:prstGeom prst="rect">
+                      <a:avLst/>
+                    </a:prstGeom>
+                  </pic:spPr>
+                </pic:pic>
+              </a:graphicData>
+            </a:graphic>
+          </wp:inline>
+        </w:drawing>
+      </w:r>
+    </w:p>
+    <w:p>
+      <w:r>
+        <w:rPr>
+          <w:b/>
+          <w:bCs/>
+        </w:rPr>
+        <w:t>Beispiele für typische Meilensteine:</w:t>
+      </w:r>
+    </w:p>
+    <w:p>
+      <w:pPr>
+        <w:numPr>
+          <w:ilvl w:val="0"/>
+          <w:numId w:val="17"/>
+        </w:numPr>
+      </w:pPr>
+      <w:r>
+        <w:t>Projektstart mit der Genehmigung des Projektauftrags</w:t>
+      </w:r>
+    </w:p>
+    <w:p>
+      <w:pPr>
+        <w:numPr>
+          <w:ilvl w:val="0"/>
+          <w:numId w:val="17"/>
+        </w:numPr>
+      </w:pPr>
+      <w:r>
+        <w:t>Abschluss der Konzeptphase</w:t>
+      </w:r>
+    </w:p>
+    <w:p>
+      <w:pPr>
+        <w:numPr>
+          <w:ilvl w:val="0"/>
+          <w:numId w:val="17"/>
+        </w:numPr>
+      </w:pPr>
+      <w:r>
+        <w:t>Fertigstellung eines Prototyps oder eines ersten Entwurfs</w:t>
+      </w:r>
+    </w:p>
+    <w:p>
+      <w:pPr>
+        <w:numPr>
+          <w:ilvl w:val="0"/>
+          <w:numId w:val="17"/>
+        </w:numPr>
+      </w:pPr>
+      <w:r>
+        <w:t>Erreichen einer wichtigen Freigabe durch den Auftraggeber</w:t>
+      </w:r>
+    </w:p>
+    <w:p>
+      <w:pPr>
+        <w:numPr>
+          <w:ilvl w:val="0"/>
+          <w:numId w:val="17"/>
+        </w:numPr>
+      </w:pPr>
+      <w:r>
+        <w:t>Abnahme des Endprodukts und Projektabschluss</w:t>
+      </w:r>
+    </w:p>
+    <w:p>
+      <w:r>
+        <w:t>Gut definierte Meilensteine sorgen für eine strukturierte Projektsteuerung und erhöhen die Transparenz für alle Beteiligten.</w:t>
+      </w:r>
     </w:p>
     <w:p/>
-    <w:p>
-      <w:r>
-        <w:lastRenderedPageBreak/>
-        <w:br w:type="page"/>
-      </w:r>
-    </w:p>
     <w:p/>
-    <w:p>
-      <w:pPr>
-        <w:rPr>
-          <w:rFonts w:cs="Times New Roman"/>
-          <w:sz w:val="28"/>
-          <w:szCs w:val="28"/>
-          <w:lang w:val="de-DE"/>
-        </w:rPr>
-      </w:pPr>
-    </w:p>
-    <w:p>
-      <w:pPr>
-        <w:rPr>
-          <w:rFonts w:cs="Times New Roman"/>
-          <w:sz w:val="28"/>
-          <w:szCs w:val="28"/>
-          <w:lang w:val="de-DE"/>
-        </w:rPr>
-      </w:pPr>
-      <w:r>
-        <w:rPr>
-          <w:rFonts w:cs="Times New Roman"/>
-          <w:sz w:val="28"/>
-          <w:szCs w:val="28"/>
-          <w:lang w:val="de-DE"/>
-        </w:rPr>
-        <w:t>Quellen:</w:t>
-      </w:r>
-    </w:p>
-    <w:p>
-      <w:pPr>
-        <w:rPr>
-          <w:rFonts w:cs="Times New Roman"/>
-          <w:sz w:val="28"/>
-          <w:szCs w:val="28"/>
-          <w:lang w:val="de-DE"/>
-        </w:rPr>
-      </w:pPr>
-      <w:hyperlink r:id="rId8" w:history="1">
-        <w:r>
-          <w:rPr>
-            <w:rStyle w:val="Hyperlink"/>
-            <w:rFonts w:cs="Times New Roman"/>
-            <w:sz w:val="28"/>
-            <w:szCs w:val="28"/>
-            <w:lang w:val="de-DE"/>
-          </w:rPr>
-          <w:t>https://media.daa-pm.de/ufv_wirtschaftslexikon/Html/P/PDF/Projektidee-Projektauftrag.pdf</w:t>
-        </w:r>
-      </w:hyperlink>
-    </w:p>
-    <w:p>
-      <w:hyperlink r:id="rId9" w:history="1">
-        <w:r>
-          <w:rPr>
-            <w:rStyle w:val="Hyperlink"/>
-            <w:rFonts w:cs="Times New Roman"/>
-            <w:sz w:val="28"/>
-            <w:szCs w:val="28"/>
-            <w:lang w:val="de-DE"/>
-          </w:rPr>
-          <w:t>https://projekte-leicht-gemacht.de/blog/methoden/projektstart/der-projektsteckbrief-und-welcher-wichtige-punkt-oft-vergessen-wird/</w:t>
-        </w:r>
-      </w:hyperlink>
-    </w:p>
-    <w:p>
-      <w:pPr>
-        <w:rPr>
-          <w:rFonts w:cs="Times New Roman"/>
-          <w:sz w:val="28"/>
-          <w:szCs w:val="28"/>
-          <w:lang w:val="de-DE"/>
-        </w:rPr>
-      </w:pPr>
-      <w:hyperlink r:id="rId10" w:history="1">
-        <w:r>
-          <w:rPr>
-            <w:rStyle w:val="Hyperlink"/>
-            <w:rFonts w:cs="Times New Roman"/>
-            <w:sz w:val="28"/>
-            <w:szCs w:val="28"/>
-            <w:lang w:val="de-DE"/>
-          </w:rPr>
-          <w:t>https://asana.com/de/resources/feasibility-study</w:t>
-        </w:r>
-      </w:hyperlink>
-    </w:p>
-    <w:p>
-      <w:pPr>
-        <w:rPr>
-          <w:rFonts w:cs="Times New Roman"/>
-          <w:sz w:val="28"/>
-          <w:szCs w:val="28"/>
-          <w:lang w:val="de-DE"/>
-        </w:rPr>
-      </w:pPr>
-    </w:p>
-    <w:bookmarkStart w:id="5" w:name="_MON_1800903002"/>
-    <w:bookmarkEnd w:id="5"/>
+    <w:bookmarkStart w:id="9" w:name="_MON_1800903002"/>
+    <w:bookmarkEnd w:id="9"/>
     <w:p>
       <w:pPr>
         <w:rPr>
@@ -996,18 +1934,185 @@
             <v:path o:extrusionok="f" gradientshapeok="t" o:connecttype="rect"/>
             <o:lock v:ext="edit" aspectratio="t"/>
           </v:shapetype>
-          <v:shape id="_x0000_i1025" type="#_x0000_t75" style="width:465pt;height:682.5pt" o:ole="">
-            <v:imagedata r:id="rId11" o:title=""/>
+          <v:shape id="_x0000_i1025" type="#_x0000_t75" style="width:464.6pt;height:682.65pt" o:ole="">
+            <v:imagedata r:id="rId9" o:title=""/>
           </v:shape>
-          <o:OLEObject Type="Embed" ProgID="Word.Document.12" ShapeID="_x0000_i1025" DrawAspect="Content" ObjectID="_1800990042" r:id="rId12">
+          <o:OLEObject Type="Embed" ProgID="Word.Document.12" ShapeID="_x0000_i1025" DrawAspect="Content" ObjectID="_1801082278" r:id="rId10">
             <o:FieldCodes>\s</o:FieldCodes>
           </o:OLEObject>
         </w:object>
       </w:r>
     </w:p>
+    <w:p>
+      <w:pPr>
+        <w:rPr>
+          <w:rFonts w:cs="Times New Roman"/>
+          <w:sz w:val="28"/>
+          <w:szCs w:val="28"/>
+          <w:lang w:val="de-DE"/>
+        </w:rPr>
+      </w:pPr>
+      <w:r>
+        <w:rPr>
+          <w:rFonts w:cs="Times New Roman"/>
+          <w:sz w:val="28"/>
+          <w:szCs w:val="28"/>
+          <w:lang w:val="de-DE"/>
+        </w:rPr>
+        <w:lastRenderedPageBreak/>
+        <w:t>Quellen:</w:t>
+      </w:r>
+    </w:p>
+    <w:p>
+      <w:pPr>
+        <w:rPr>
+          <w:rFonts w:cs="Times New Roman"/>
+          <w:sz w:val="28"/>
+          <w:szCs w:val="28"/>
+          <w:lang w:val="de-DE"/>
+        </w:rPr>
+      </w:pPr>
+      <w:hyperlink r:id="rId11" w:history="1">
+        <w:r>
+          <w:rPr>
+            <w:rStyle w:val="Hyperlink"/>
+            <w:rFonts w:cs="Times New Roman"/>
+            <w:sz w:val="28"/>
+            <w:szCs w:val="28"/>
+            <w:lang w:val="de-DE"/>
+          </w:rPr>
+          <w:t>https://media.daa-pm.de/uf</w:t>
+        </w:r>
+        <w:r>
+          <w:rPr>
+            <w:rStyle w:val="Hyperlink"/>
+            <w:rFonts w:cs="Times New Roman"/>
+            <w:sz w:val="28"/>
+            <w:szCs w:val="28"/>
+            <w:lang w:val="de-DE"/>
+          </w:rPr>
+          <w:t>v</w:t>
+        </w:r>
+        <w:r>
+          <w:rPr>
+            <w:rStyle w:val="Hyperlink"/>
+            <w:rFonts w:cs="Times New Roman"/>
+            <w:sz w:val="28"/>
+            <w:szCs w:val="28"/>
+            <w:lang w:val="de-DE"/>
+          </w:rPr>
+          <w:t>_wirtschaftslexikon/Html/P/PDF/Projektidee-Projektauftrag.pdf</w:t>
+        </w:r>
+      </w:hyperlink>
+    </w:p>
+    <w:p>
+      <w:hyperlink r:id="rId12" w:history="1">
+        <w:r>
+          <w:rPr>
+            <w:rStyle w:val="Hyperlink"/>
+            <w:rFonts w:cs="Times New Roman"/>
+            <w:sz w:val="28"/>
+            <w:szCs w:val="28"/>
+            <w:lang w:val="de-DE"/>
+          </w:rPr>
+          <w:t>https://projekte-leicht-gemacht.de/blog/methoden/projektstart/der-projektsteckbrief-und-welcher-wichtige-punkt-oft-vergessen-wird/</w:t>
+        </w:r>
+      </w:hyperlink>
+    </w:p>
+    <w:p>
+      <w:hyperlink r:id="rId13" w:history="1">
+        <w:r>
+          <w:rPr>
+            <w:rStyle w:val="Hyperlink"/>
+            <w:rFonts w:cs="Times New Roman"/>
+            <w:sz w:val="28"/>
+            <w:szCs w:val="28"/>
+            <w:lang w:val="de-DE"/>
+          </w:rPr>
+          <w:t>https://asana.co</w:t>
+        </w:r>
+        <w:r>
+          <w:rPr>
+            <w:rStyle w:val="Hyperlink"/>
+            <w:rFonts w:cs="Times New Roman"/>
+            <w:sz w:val="28"/>
+            <w:szCs w:val="28"/>
+            <w:lang w:val="de-DE"/>
+          </w:rPr>
+          <w:t>m</w:t>
+        </w:r>
+        <w:r>
+          <w:rPr>
+            <w:rStyle w:val="Hyperlink"/>
+            <w:rFonts w:cs="Times New Roman"/>
+            <w:sz w:val="28"/>
+            <w:szCs w:val="28"/>
+            <w:lang w:val="de-DE"/>
+          </w:rPr>
+          <w:t>/de/resources/feasibility-study</w:t>
+        </w:r>
+      </w:hyperlink>
+    </w:p>
+    <w:p>
+      <w:pPr>
+        <w:rPr>
+          <w:rFonts w:cs="Times New Roman"/>
+          <w:sz w:val="32"/>
+          <w:szCs w:val="32"/>
+          <w:lang w:val="de-DE"/>
+        </w:rPr>
+      </w:pPr>
+      <w:r>
+        <w:rPr>
+          <w:sz w:val="28"/>
+          <w:szCs w:val="28"/>
+        </w:rPr>
+        <w:t>Systemplanung und Projektentwicklung HTL III</w:t>
+      </w:r>
+    </w:p>
+    <w:p>
+      <w:pPr>
+        <w:rPr>
+          <w:rFonts w:cs="Times New Roman"/>
+          <w:sz w:val="28"/>
+          <w:szCs w:val="28"/>
+          <w:lang w:val="de-DE"/>
+        </w:rPr>
+      </w:pPr>
+      <w:proofErr w:type="spellStart"/>
+      <w:r>
+        <w:rPr>
+          <w:rFonts w:cs="Times New Roman"/>
+          <w:sz w:val="28"/>
+          <w:szCs w:val="28"/>
+          <w:lang w:val="de-DE"/>
+        </w:rPr>
+        <w:t>DeepSeek</w:t>
+      </w:r>
+      <w:proofErr w:type="spellEnd"/>
+      <w:r>
+        <w:rPr>
+          <w:rFonts w:cs="Times New Roman"/>
+          <w:sz w:val="28"/>
+          <w:szCs w:val="28"/>
+          <w:lang w:val="de-DE"/>
+        </w:rPr>
+        <w:t>: Zusammenfassung der Seiten 37-77 aus Systemplanung und Projektentwicklung HTL III</w:t>
+      </w:r>
+    </w:p>
+    <w:p>
+      <w:pPr>
+        <w:rPr>
+          <w:rFonts w:cs="Times New Roman"/>
+          <w:sz w:val="28"/>
+          <w:szCs w:val="28"/>
+          <w:lang w:val="de-DE"/>
+        </w:rPr>
+      </w:pPr>
+    </w:p>
     <w:sectPr>
-      <w:headerReference w:type="default" r:id="rId13"/>
-      <w:footerReference w:type="default" r:id="rId14"/>
+      <w:headerReference w:type="default" r:id="rId14"/>
+      <w:footerReference w:type="default" r:id="rId15"/>
       <w:pgSz w:w="11906" w:h="16838"/>
       <w:pgMar w:top="1417" w:right="1417" w:bottom="1134" w:left="1417" w:header="708" w:footer="708" w:gutter="0"/>
       <w:cols w:space="708"/>
@@ -1734,6 +2839,566 @@
     </w:lvl>
   </w:abstractNum>
   <w:abstractNum w:abstractNumId="5" w15:restartNumberingAfterBreak="0">
+    <w:nsid w:val="2FF47256"/>
+    <w:multiLevelType w:val="multilevel"/>
+    <w:tmpl w:val="19EA888A"/>
+    <w:lvl w:ilvl="0">
+      <w:start w:val="1"/>
+      <w:numFmt w:val="bullet"/>
+      <w:lvlText w:val=""/>
+      <w:lvlJc w:val="left"/>
+      <w:pPr>
+        <w:tabs>
+          <w:tab w:val="num" w:pos="720"/>
+        </w:tabs>
+        <w:ind w:left="720" w:hanging="360"/>
+      </w:pPr>
+      <w:rPr>
+        <w:rFonts w:ascii="Symbol" w:hAnsi="Symbol" w:hint="default"/>
+        <w:sz w:val="20"/>
+      </w:rPr>
+    </w:lvl>
+    <w:lvl w:ilvl="1" w:tentative="1">
+      <w:start w:val="1"/>
+      <w:numFmt w:val="bullet"/>
+      <w:lvlText w:val="o"/>
+      <w:lvlJc w:val="left"/>
+      <w:pPr>
+        <w:tabs>
+          <w:tab w:val="num" w:pos="1440"/>
+        </w:tabs>
+        <w:ind w:left="1440" w:hanging="360"/>
+      </w:pPr>
+      <w:rPr>
+        <w:rFonts w:ascii="Courier New" w:hAnsi="Courier New" w:hint="default"/>
+        <w:sz w:val="20"/>
+      </w:rPr>
+    </w:lvl>
+    <w:lvl w:ilvl="2" w:tentative="1">
+      <w:start w:val="1"/>
+      <w:numFmt w:val="bullet"/>
+      <w:lvlText w:val=""/>
+      <w:lvlJc w:val="left"/>
+      <w:pPr>
+        <w:tabs>
+          <w:tab w:val="num" w:pos="2160"/>
+        </w:tabs>
+        <w:ind w:left="2160" w:hanging="360"/>
+      </w:pPr>
+      <w:rPr>
+        <w:rFonts w:ascii="Wingdings" w:hAnsi="Wingdings" w:hint="default"/>
+        <w:sz w:val="20"/>
+      </w:rPr>
+    </w:lvl>
+    <w:lvl w:ilvl="3" w:tentative="1">
+      <w:start w:val="1"/>
+      <w:numFmt w:val="bullet"/>
+      <w:lvlText w:val=""/>
+      <w:lvlJc w:val="left"/>
+      <w:pPr>
+        <w:tabs>
+          <w:tab w:val="num" w:pos="2880"/>
+        </w:tabs>
+        <w:ind w:left="2880" w:hanging="360"/>
+      </w:pPr>
+      <w:rPr>
+        <w:rFonts w:ascii="Wingdings" w:hAnsi="Wingdings" w:hint="default"/>
+        <w:sz w:val="20"/>
+      </w:rPr>
+    </w:lvl>
+    <w:lvl w:ilvl="4" w:tentative="1">
+      <w:start w:val="1"/>
+      <w:numFmt w:val="bullet"/>
+      <w:lvlText w:val=""/>
+      <w:lvlJc w:val="left"/>
+      <w:pPr>
+        <w:tabs>
+          <w:tab w:val="num" w:pos="3600"/>
+        </w:tabs>
+        <w:ind w:left="3600" w:hanging="360"/>
+      </w:pPr>
+      <w:rPr>
+        <w:rFonts w:ascii="Wingdings" w:hAnsi="Wingdings" w:hint="default"/>
+        <w:sz w:val="20"/>
+      </w:rPr>
+    </w:lvl>
+    <w:lvl w:ilvl="5" w:tentative="1">
+      <w:start w:val="1"/>
+      <w:numFmt w:val="bullet"/>
+      <w:lvlText w:val=""/>
+      <w:lvlJc w:val="left"/>
+      <w:pPr>
+        <w:tabs>
+          <w:tab w:val="num" w:pos="4320"/>
+        </w:tabs>
+        <w:ind w:left="4320" w:hanging="360"/>
+      </w:pPr>
+      <w:rPr>
+        <w:rFonts w:ascii="Wingdings" w:hAnsi="Wingdings" w:hint="default"/>
+        <w:sz w:val="20"/>
+      </w:rPr>
+    </w:lvl>
+    <w:lvl w:ilvl="6" w:tentative="1">
+      <w:start w:val="1"/>
+      <w:numFmt w:val="bullet"/>
+      <w:lvlText w:val=""/>
+      <w:lvlJc w:val="left"/>
+      <w:pPr>
+        <w:tabs>
+          <w:tab w:val="num" w:pos="5040"/>
+        </w:tabs>
+        <w:ind w:left="5040" w:hanging="360"/>
+      </w:pPr>
+      <w:rPr>
+        <w:rFonts w:ascii="Wingdings" w:hAnsi="Wingdings" w:hint="default"/>
+        <w:sz w:val="20"/>
+      </w:rPr>
+    </w:lvl>
+    <w:lvl w:ilvl="7" w:tentative="1">
+      <w:start w:val="1"/>
+      <w:numFmt w:val="bullet"/>
+      <w:lvlText w:val=""/>
+      <w:lvlJc w:val="left"/>
+      <w:pPr>
+        <w:tabs>
+          <w:tab w:val="num" w:pos="5760"/>
+        </w:tabs>
+        <w:ind w:left="5760" w:hanging="360"/>
+      </w:pPr>
+      <w:rPr>
+        <w:rFonts w:ascii="Wingdings" w:hAnsi="Wingdings" w:hint="default"/>
+        <w:sz w:val="20"/>
+      </w:rPr>
+    </w:lvl>
+    <w:lvl w:ilvl="8" w:tentative="1">
+      <w:start w:val="1"/>
+      <w:numFmt w:val="bullet"/>
+      <w:lvlText w:val=""/>
+      <w:lvlJc w:val="left"/>
+      <w:pPr>
+        <w:tabs>
+          <w:tab w:val="num" w:pos="6480"/>
+        </w:tabs>
+        <w:ind w:left="6480" w:hanging="360"/>
+      </w:pPr>
+      <w:rPr>
+        <w:rFonts w:ascii="Wingdings" w:hAnsi="Wingdings" w:hint="default"/>
+        <w:sz w:val="20"/>
+      </w:rPr>
+    </w:lvl>
+  </w:abstractNum>
+  <w:abstractNum w:abstractNumId="6" w15:restartNumberingAfterBreak="0">
+    <w:nsid w:val="30AF753D"/>
+    <w:multiLevelType w:val="hybridMultilevel"/>
+    <w:tmpl w:val="F8348E7C"/>
+    <w:lvl w:ilvl="0" w:tplc="0C070001">
+      <w:start w:val="1"/>
+      <w:numFmt w:val="bullet"/>
+      <w:lvlText w:val=""/>
+      <w:lvlJc w:val="left"/>
+      <w:pPr>
+        <w:ind w:left="720" w:hanging="360"/>
+      </w:pPr>
+      <w:rPr>
+        <w:rFonts w:ascii="Symbol" w:hAnsi="Symbol" w:hint="default"/>
+      </w:rPr>
+    </w:lvl>
+    <w:lvl w:ilvl="1" w:tplc="0C070003" w:tentative="1">
+      <w:start w:val="1"/>
+      <w:numFmt w:val="bullet"/>
+      <w:lvlText w:val="o"/>
+      <w:lvlJc w:val="left"/>
+      <w:pPr>
+        <w:ind w:left="1440" w:hanging="360"/>
+      </w:pPr>
+      <w:rPr>
+        <w:rFonts w:ascii="Courier New" w:hAnsi="Courier New" w:cs="Courier New" w:hint="default"/>
+      </w:rPr>
+    </w:lvl>
+    <w:lvl w:ilvl="2" w:tplc="0C070005" w:tentative="1">
+      <w:start w:val="1"/>
+      <w:numFmt w:val="bullet"/>
+      <w:lvlText w:val=""/>
+      <w:lvlJc w:val="left"/>
+      <w:pPr>
+        <w:ind w:left="2160" w:hanging="360"/>
+      </w:pPr>
+      <w:rPr>
+        <w:rFonts w:ascii="Wingdings" w:hAnsi="Wingdings" w:hint="default"/>
+      </w:rPr>
+    </w:lvl>
+    <w:lvl w:ilvl="3" w:tplc="0C070001" w:tentative="1">
+      <w:start w:val="1"/>
+      <w:numFmt w:val="bullet"/>
+      <w:lvlText w:val=""/>
+      <w:lvlJc w:val="left"/>
+      <w:pPr>
+        <w:ind w:left="2880" w:hanging="360"/>
+      </w:pPr>
+      <w:rPr>
+        <w:rFonts w:ascii="Symbol" w:hAnsi="Symbol" w:hint="default"/>
+      </w:rPr>
+    </w:lvl>
+    <w:lvl w:ilvl="4" w:tplc="0C070003" w:tentative="1">
+      <w:start w:val="1"/>
+      <w:numFmt w:val="bullet"/>
+      <w:lvlText w:val="o"/>
+      <w:lvlJc w:val="left"/>
+      <w:pPr>
+        <w:ind w:left="3600" w:hanging="360"/>
+      </w:pPr>
+      <w:rPr>
+        <w:rFonts w:ascii="Courier New" w:hAnsi="Courier New" w:cs="Courier New" w:hint="default"/>
+      </w:rPr>
+    </w:lvl>
+    <w:lvl w:ilvl="5" w:tplc="0C070005" w:tentative="1">
+      <w:start w:val="1"/>
+      <w:numFmt w:val="bullet"/>
+      <w:lvlText w:val=""/>
+      <w:lvlJc w:val="left"/>
+      <w:pPr>
+        <w:ind w:left="4320" w:hanging="360"/>
+      </w:pPr>
+      <w:rPr>
+        <w:rFonts w:ascii="Wingdings" w:hAnsi="Wingdings" w:hint="default"/>
+      </w:rPr>
+    </w:lvl>
+    <w:lvl w:ilvl="6" w:tplc="0C070001" w:tentative="1">
+      <w:start w:val="1"/>
+      <w:numFmt w:val="bullet"/>
+      <w:lvlText w:val=""/>
+      <w:lvlJc w:val="left"/>
+      <w:pPr>
+        <w:ind w:left="5040" w:hanging="360"/>
+      </w:pPr>
+      <w:rPr>
+        <w:rFonts w:ascii="Symbol" w:hAnsi="Symbol" w:hint="default"/>
+      </w:rPr>
+    </w:lvl>
+    <w:lvl w:ilvl="7" w:tplc="0C070003" w:tentative="1">
+      <w:start w:val="1"/>
+      <w:numFmt w:val="bullet"/>
+      <w:lvlText w:val="o"/>
+      <w:lvlJc w:val="left"/>
+      <w:pPr>
+        <w:ind w:left="5760" w:hanging="360"/>
+      </w:pPr>
+      <w:rPr>
+        <w:rFonts w:ascii="Courier New" w:hAnsi="Courier New" w:cs="Courier New" w:hint="default"/>
+      </w:rPr>
+    </w:lvl>
+    <w:lvl w:ilvl="8" w:tplc="0C070005" w:tentative="1">
+      <w:start w:val="1"/>
+      <w:numFmt w:val="bullet"/>
+      <w:lvlText w:val=""/>
+      <w:lvlJc w:val="left"/>
+      <w:pPr>
+        <w:ind w:left="6480" w:hanging="360"/>
+      </w:pPr>
+      <w:rPr>
+        <w:rFonts w:ascii="Wingdings" w:hAnsi="Wingdings" w:hint="default"/>
+      </w:rPr>
+    </w:lvl>
+  </w:abstractNum>
+  <w:abstractNum w:abstractNumId="7" w15:restartNumberingAfterBreak="0">
+    <w:nsid w:val="3F9F7986"/>
+    <w:multiLevelType w:val="multilevel"/>
+    <w:tmpl w:val="92E030D4"/>
+    <w:lvl w:ilvl="0">
+      <w:start w:val="1"/>
+      <w:numFmt w:val="bullet"/>
+      <w:lvlText w:val=""/>
+      <w:lvlJc w:val="left"/>
+      <w:pPr>
+        <w:tabs>
+          <w:tab w:val="num" w:pos="720"/>
+        </w:tabs>
+        <w:ind w:left="720" w:hanging="360"/>
+      </w:pPr>
+      <w:rPr>
+        <w:rFonts w:ascii="Symbol" w:hAnsi="Symbol" w:hint="default"/>
+        <w:sz w:val="20"/>
+      </w:rPr>
+    </w:lvl>
+    <w:lvl w:ilvl="1" w:tentative="1">
+      <w:start w:val="1"/>
+      <w:numFmt w:val="bullet"/>
+      <w:lvlText w:val="o"/>
+      <w:lvlJc w:val="left"/>
+      <w:pPr>
+        <w:tabs>
+          <w:tab w:val="num" w:pos="1440"/>
+        </w:tabs>
+        <w:ind w:left="1440" w:hanging="360"/>
+      </w:pPr>
+      <w:rPr>
+        <w:rFonts w:ascii="Courier New" w:hAnsi="Courier New" w:hint="default"/>
+        <w:sz w:val="20"/>
+      </w:rPr>
+    </w:lvl>
+    <w:lvl w:ilvl="2" w:tentative="1">
+      <w:start w:val="1"/>
+      <w:numFmt w:val="bullet"/>
+      <w:lvlText w:val=""/>
+      <w:lvlJc w:val="left"/>
+      <w:pPr>
+        <w:tabs>
+          <w:tab w:val="num" w:pos="2160"/>
+        </w:tabs>
+        <w:ind w:left="2160" w:hanging="360"/>
+      </w:pPr>
+      <w:rPr>
+        <w:rFonts w:ascii="Wingdings" w:hAnsi="Wingdings" w:hint="default"/>
+        <w:sz w:val="20"/>
+      </w:rPr>
+    </w:lvl>
+    <w:lvl w:ilvl="3" w:tentative="1">
+      <w:start w:val="1"/>
+      <w:numFmt w:val="bullet"/>
+      <w:lvlText w:val=""/>
+      <w:lvlJc w:val="left"/>
+      <w:pPr>
+        <w:tabs>
+          <w:tab w:val="num" w:pos="2880"/>
+        </w:tabs>
+        <w:ind w:left="2880" w:hanging="360"/>
+      </w:pPr>
+      <w:rPr>
+        <w:rFonts w:ascii="Wingdings" w:hAnsi="Wingdings" w:hint="default"/>
+        <w:sz w:val="20"/>
+      </w:rPr>
+    </w:lvl>
+    <w:lvl w:ilvl="4" w:tentative="1">
+      <w:start w:val="1"/>
+      <w:numFmt w:val="bullet"/>
+      <w:lvlText w:val=""/>
+      <w:lvlJc w:val="left"/>
+      <w:pPr>
+        <w:tabs>
+          <w:tab w:val="num" w:pos="3600"/>
+        </w:tabs>
+        <w:ind w:left="3600" w:hanging="360"/>
+      </w:pPr>
+      <w:rPr>
+        <w:rFonts w:ascii="Wingdings" w:hAnsi="Wingdings" w:hint="default"/>
+        <w:sz w:val="20"/>
+      </w:rPr>
+    </w:lvl>
+    <w:lvl w:ilvl="5" w:tentative="1">
+      <w:start w:val="1"/>
+      <w:numFmt w:val="bullet"/>
+      <w:lvlText w:val=""/>
+      <w:lvlJc w:val="left"/>
+      <w:pPr>
+        <w:tabs>
+          <w:tab w:val="num" w:pos="4320"/>
+        </w:tabs>
+        <w:ind w:left="4320" w:hanging="360"/>
+      </w:pPr>
+      <w:rPr>
+        <w:rFonts w:ascii="Wingdings" w:hAnsi="Wingdings" w:hint="default"/>
+        <w:sz w:val="20"/>
+      </w:rPr>
+    </w:lvl>
+    <w:lvl w:ilvl="6" w:tentative="1">
+      <w:start w:val="1"/>
+      <w:numFmt w:val="bullet"/>
+      <w:lvlText w:val=""/>
+      <w:lvlJc w:val="left"/>
+      <w:pPr>
+        <w:tabs>
+          <w:tab w:val="num" w:pos="5040"/>
+        </w:tabs>
+        <w:ind w:left="5040" w:hanging="360"/>
+      </w:pPr>
+      <w:rPr>
+        <w:rFonts w:ascii="Wingdings" w:hAnsi="Wingdings" w:hint="default"/>
+        <w:sz w:val="20"/>
+      </w:rPr>
+    </w:lvl>
+    <w:lvl w:ilvl="7" w:tentative="1">
+      <w:start w:val="1"/>
+      <w:numFmt w:val="bullet"/>
+      <w:lvlText w:val=""/>
+      <w:lvlJc w:val="left"/>
+      <w:pPr>
+        <w:tabs>
+          <w:tab w:val="num" w:pos="5760"/>
+        </w:tabs>
+        <w:ind w:left="5760" w:hanging="360"/>
+      </w:pPr>
+      <w:rPr>
+        <w:rFonts w:ascii="Wingdings" w:hAnsi="Wingdings" w:hint="default"/>
+        <w:sz w:val="20"/>
+      </w:rPr>
+    </w:lvl>
+    <w:lvl w:ilvl="8" w:tentative="1">
+      <w:start w:val="1"/>
+      <w:numFmt w:val="bullet"/>
+      <w:lvlText w:val=""/>
+      <w:lvlJc w:val="left"/>
+      <w:pPr>
+        <w:tabs>
+          <w:tab w:val="num" w:pos="6480"/>
+        </w:tabs>
+        <w:ind w:left="6480" w:hanging="360"/>
+      </w:pPr>
+      <w:rPr>
+        <w:rFonts w:ascii="Wingdings" w:hAnsi="Wingdings" w:hint="default"/>
+        <w:sz w:val="20"/>
+      </w:rPr>
+    </w:lvl>
+  </w:abstractNum>
+  <w:abstractNum w:abstractNumId="8" w15:restartNumberingAfterBreak="0">
+    <w:nsid w:val="485D510C"/>
+    <w:multiLevelType w:val="multilevel"/>
+    <w:tmpl w:val="02A84CA2"/>
+    <w:lvl w:ilvl="0">
+      <w:start w:val="1"/>
+      <w:numFmt w:val="bullet"/>
+      <w:lvlText w:val=""/>
+      <w:lvlJc w:val="left"/>
+      <w:pPr>
+        <w:tabs>
+          <w:tab w:val="num" w:pos="720"/>
+        </w:tabs>
+        <w:ind w:left="720" w:hanging="360"/>
+      </w:pPr>
+      <w:rPr>
+        <w:rFonts w:ascii="Symbol" w:hAnsi="Symbol" w:hint="default"/>
+        <w:sz w:val="20"/>
+      </w:rPr>
+    </w:lvl>
+    <w:lvl w:ilvl="1" w:tentative="1">
+      <w:start w:val="1"/>
+      <w:numFmt w:val="bullet"/>
+      <w:lvlText w:val="o"/>
+      <w:lvlJc w:val="left"/>
+      <w:pPr>
+        <w:tabs>
+          <w:tab w:val="num" w:pos="1440"/>
+        </w:tabs>
+        <w:ind w:left="1440" w:hanging="360"/>
+      </w:pPr>
+      <w:rPr>
+        <w:rFonts w:ascii="Courier New" w:hAnsi="Courier New" w:hint="default"/>
+        <w:sz w:val="20"/>
+      </w:rPr>
+    </w:lvl>
+    <w:lvl w:ilvl="2" w:tentative="1">
+      <w:start w:val="1"/>
+      <w:numFmt w:val="bullet"/>
+      <w:lvlText w:val=""/>
+      <w:lvlJc w:val="left"/>
+      <w:pPr>
+        <w:tabs>
+          <w:tab w:val="num" w:pos="2160"/>
+        </w:tabs>
+        <w:ind w:left="2160" w:hanging="360"/>
+      </w:pPr>
+      <w:rPr>
+        <w:rFonts w:ascii="Wingdings" w:hAnsi="Wingdings" w:hint="default"/>
+        <w:sz w:val="20"/>
+      </w:rPr>
+    </w:lvl>
+    <w:lvl w:ilvl="3" w:tentative="1">
+      <w:start w:val="1"/>
+      <w:numFmt w:val="bullet"/>
+      <w:lvlText w:val=""/>
+      <w:lvlJc w:val="left"/>
+      <w:pPr>
+        <w:tabs>
+          <w:tab w:val="num" w:pos="2880"/>
+        </w:tabs>
+        <w:ind w:left="2880" w:hanging="360"/>
+      </w:pPr>
+      <w:rPr>
+        <w:rFonts w:ascii="Wingdings" w:hAnsi="Wingdings" w:hint="default"/>
+        <w:sz w:val="20"/>
+      </w:rPr>
+    </w:lvl>
+    <w:lvl w:ilvl="4" w:tentative="1">
+      <w:start w:val="1"/>
+      <w:numFmt w:val="bullet"/>
+      <w:lvlText w:val=""/>
+      <w:lvlJc w:val="left"/>
+      <w:pPr>
+        <w:tabs>
+          <w:tab w:val="num" w:pos="3600"/>
+        </w:tabs>
+        <w:ind w:left="3600" w:hanging="360"/>
+      </w:pPr>
+      <w:rPr>
+        <w:rFonts w:ascii="Wingdings" w:hAnsi="Wingdings" w:hint="default"/>
+        <w:sz w:val="20"/>
+      </w:rPr>
+    </w:lvl>
+    <w:lvl w:ilvl="5" w:tentative="1">
+      <w:start w:val="1"/>
+      <w:numFmt w:val="bullet"/>
+      <w:lvlText w:val=""/>
+      <w:lvlJc w:val="left"/>
+      <w:pPr>
+        <w:tabs>
+          <w:tab w:val="num" w:pos="4320"/>
+        </w:tabs>
+        <w:ind w:left="4320" w:hanging="360"/>
+      </w:pPr>
+      <w:rPr>
+        <w:rFonts w:ascii="Wingdings" w:hAnsi="Wingdings" w:hint="default"/>
+        <w:sz w:val="20"/>
+      </w:rPr>
+    </w:lvl>
+    <w:lvl w:ilvl="6" w:tentative="1">
+      <w:start w:val="1"/>
+      <w:numFmt w:val="bullet"/>
+      <w:lvlText w:val=""/>
+      <w:lvlJc w:val="left"/>
+      <w:pPr>
+        <w:tabs>
+          <w:tab w:val="num" w:pos="5040"/>
+        </w:tabs>
+        <w:ind w:left="5040" w:hanging="360"/>
+      </w:pPr>
+      <w:rPr>
+        <w:rFonts w:ascii="Wingdings" w:hAnsi="Wingdings" w:hint="default"/>
+        <w:sz w:val="20"/>
+      </w:rPr>
+    </w:lvl>
+    <w:lvl w:ilvl="7" w:tentative="1">
+      <w:start w:val="1"/>
+      <w:numFmt w:val="bullet"/>
+      <w:lvlText w:val=""/>
+      <w:lvlJc w:val="left"/>
+      <w:pPr>
+        <w:tabs>
+          <w:tab w:val="num" w:pos="5760"/>
+        </w:tabs>
+        <w:ind w:left="5760" w:hanging="360"/>
+      </w:pPr>
+      <w:rPr>
+        <w:rFonts w:ascii="Wingdings" w:hAnsi="Wingdings" w:hint="default"/>
+        <w:sz w:val="20"/>
+      </w:rPr>
+    </w:lvl>
+    <w:lvl w:ilvl="8" w:tentative="1">
+      <w:start w:val="1"/>
+      <w:numFmt w:val="bullet"/>
+      <w:lvlText w:val=""/>
+      <w:lvlJc w:val="left"/>
+      <w:pPr>
+        <w:tabs>
+          <w:tab w:val="num" w:pos="6480"/>
+        </w:tabs>
+        <w:ind w:left="6480" w:hanging="360"/>
+      </w:pPr>
+      <w:rPr>
+        <w:rFonts w:ascii="Wingdings" w:hAnsi="Wingdings" w:hint="default"/>
+        <w:sz w:val="20"/>
+      </w:rPr>
+    </w:lvl>
+  </w:abstractNum>
+  <w:abstractNum w:abstractNumId="9" w15:restartNumberingAfterBreak="0">
     <w:nsid w:val="520970CD"/>
     <w:multiLevelType w:val="multilevel"/>
     <w:tmpl w:val="7402FD10"/>
@@ -1882,7 +3547,7 @@
       </w:rPr>
     </w:lvl>
   </w:abstractNum>
-  <w:abstractNum w:abstractNumId="6" w15:restartNumberingAfterBreak="0">
+  <w:abstractNum w:abstractNumId="10" w15:restartNumberingAfterBreak="0">
     <w:nsid w:val="55A02E49"/>
     <w:multiLevelType w:val="hybridMultilevel"/>
     <w:tmpl w:val="CAE67120"/>
@@ -1995,7 +3660,7 @@
       </w:rPr>
     </w:lvl>
   </w:abstractNum>
-  <w:abstractNum w:abstractNumId="7" w15:restartNumberingAfterBreak="0">
+  <w:abstractNum w:abstractNumId="11" w15:restartNumberingAfterBreak="0">
     <w:nsid w:val="594444F1"/>
     <w:multiLevelType w:val="multilevel"/>
     <w:tmpl w:val="10500CF2"/>
@@ -2144,7 +3809,7 @@
       </w:rPr>
     </w:lvl>
   </w:abstractNum>
-  <w:abstractNum w:abstractNumId="8" w15:restartNumberingAfterBreak="0">
+  <w:abstractNum w:abstractNumId="12" w15:restartNumberingAfterBreak="0">
     <w:nsid w:val="5BD53E51"/>
     <w:multiLevelType w:val="hybridMultilevel"/>
     <w:tmpl w:val="52805A4C"/>
@@ -2233,7 +3898,7 @@
       </w:pPr>
     </w:lvl>
   </w:abstractNum>
-  <w:abstractNum w:abstractNumId="9" w15:restartNumberingAfterBreak="0">
+  <w:abstractNum w:abstractNumId="13" w15:restartNumberingAfterBreak="0">
     <w:nsid w:val="5C2A70FD"/>
     <w:multiLevelType w:val="hybridMultilevel"/>
     <w:tmpl w:val="B80E6B4E"/>
@@ -2346,7 +4011,7 @@
       </w:rPr>
     </w:lvl>
   </w:abstractNum>
-  <w:abstractNum w:abstractNumId="10" w15:restartNumberingAfterBreak="0">
+  <w:abstractNum w:abstractNumId="14" w15:restartNumberingAfterBreak="0">
     <w:nsid w:val="6C9B431A"/>
     <w:multiLevelType w:val="hybridMultilevel"/>
     <w:tmpl w:val="5C9AFC60"/>
@@ -2458,7 +4123,120 @@
       </w:rPr>
     </w:lvl>
   </w:abstractNum>
-  <w:abstractNum w:abstractNumId="11" w15:restartNumberingAfterBreak="0">
+  <w:abstractNum w:abstractNumId="15" w15:restartNumberingAfterBreak="0">
+    <w:nsid w:val="77F07C84"/>
+    <w:multiLevelType w:val="hybridMultilevel"/>
+    <w:tmpl w:val="6198650C"/>
+    <w:lvl w:ilvl="0" w:tplc="0C070001">
+      <w:start w:val="1"/>
+      <w:numFmt w:val="bullet"/>
+      <w:lvlText w:val=""/>
+      <w:lvlJc w:val="left"/>
+      <w:pPr>
+        <w:ind w:left="720" w:hanging="360"/>
+      </w:pPr>
+      <w:rPr>
+        <w:rFonts w:ascii="Symbol" w:hAnsi="Symbol" w:hint="default"/>
+      </w:rPr>
+    </w:lvl>
+    <w:lvl w:ilvl="1" w:tplc="0C070003">
+      <w:start w:val="1"/>
+      <w:numFmt w:val="bullet"/>
+      <w:lvlText w:val="o"/>
+      <w:lvlJc w:val="left"/>
+      <w:pPr>
+        <w:ind w:left="1440" w:hanging="360"/>
+      </w:pPr>
+      <w:rPr>
+        <w:rFonts w:ascii="Courier New" w:hAnsi="Courier New" w:cs="Courier New" w:hint="default"/>
+      </w:rPr>
+    </w:lvl>
+    <w:lvl w:ilvl="2" w:tplc="0C070005" w:tentative="1">
+      <w:start w:val="1"/>
+      <w:numFmt w:val="bullet"/>
+      <w:lvlText w:val=""/>
+      <w:lvlJc w:val="left"/>
+      <w:pPr>
+        <w:ind w:left="2160" w:hanging="360"/>
+      </w:pPr>
+      <w:rPr>
+        <w:rFonts w:ascii="Wingdings" w:hAnsi="Wingdings" w:hint="default"/>
+      </w:rPr>
+    </w:lvl>
+    <w:lvl w:ilvl="3" w:tplc="0C070001" w:tentative="1">
+      <w:start w:val="1"/>
+      <w:numFmt w:val="bullet"/>
+      <w:lvlText w:val=""/>
+      <w:lvlJc w:val="left"/>
+      <w:pPr>
+        <w:ind w:left="2880" w:hanging="360"/>
+      </w:pPr>
+      <w:rPr>
+        <w:rFonts w:ascii="Symbol" w:hAnsi="Symbol" w:hint="default"/>
+      </w:rPr>
+    </w:lvl>
+    <w:lvl w:ilvl="4" w:tplc="0C070003" w:tentative="1">
+      <w:start w:val="1"/>
+      <w:numFmt w:val="bullet"/>
+      <w:lvlText w:val="o"/>
+      <w:lvlJc w:val="left"/>
+      <w:pPr>
+        <w:ind w:left="3600" w:hanging="360"/>
+      </w:pPr>
+      <w:rPr>
+        <w:rFonts w:ascii="Courier New" w:hAnsi="Courier New" w:cs="Courier New" w:hint="default"/>
+      </w:rPr>
+    </w:lvl>
+    <w:lvl w:ilvl="5" w:tplc="0C070005" w:tentative="1">
+      <w:start w:val="1"/>
+      <w:numFmt w:val="bullet"/>
+      <w:lvlText w:val=""/>
+      <w:lvlJc w:val="left"/>
+      <w:pPr>
+        <w:ind w:left="4320" w:hanging="360"/>
+      </w:pPr>
+      <w:rPr>
+        <w:rFonts w:ascii="Wingdings" w:hAnsi="Wingdings" w:hint="default"/>
+      </w:rPr>
+    </w:lvl>
+    <w:lvl w:ilvl="6" w:tplc="0C070001" w:tentative="1">
+      <w:start w:val="1"/>
+      <w:numFmt w:val="bullet"/>
+      <w:lvlText w:val=""/>
+      <w:lvlJc w:val="left"/>
+      <w:pPr>
+        <w:ind w:left="5040" w:hanging="360"/>
+      </w:pPr>
+      <w:rPr>
+        <w:rFonts w:ascii="Symbol" w:hAnsi="Symbol" w:hint="default"/>
+      </w:rPr>
+    </w:lvl>
+    <w:lvl w:ilvl="7" w:tplc="0C070003" w:tentative="1">
+      <w:start w:val="1"/>
+      <w:numFmt w:val="bullet"/>
+      <w:lvlText w:val="o"/>
+      <w:lvlJc w:val="left"/>
+      <w:pPr>
+        <w:ind w:left="5760" w:hanging="360"/>
+      </w:pPr>
+      <w:rPr>
+        <w:rFonts w:ascii="Courier New" w:hAnsi="Courier New" w:cs="Courier New" w:hint="default"/>
+      </w:rPr>
+    </w:lvl>
+    <w:lvl w:ilvl="8" w:tplc="0C070005" w:tentative="1">
+      <w:start w:val="1"/>
+      <w:numFmt w:val="bullet"/>
+      <w:lvlText w:val=""/>
+      <w:lvlJc w:val="left"/>
+      <w:pPr>
+        <w:ind w:left="6480" w:hanging="360"/>
+      </w:pPr>
+      <w:rPr>
+        <w:rFonts w:ascii="Wingdings" w:hAnsi="Wingdings" w:hint="default"/>
+      </w:rPr>
+    </w:lvl>
+  </w:abstractNum>
+  <w:abstractNum w:abstractNumId="16" w15:restartNumberingAfterBreak="0">
     <w:nsid w:val="7975620C"/>
     <w:multiLevelType w:val="hybridMultilevel"/>
     <w:tmpl w:val="C65672BE"/>
@@ -2548,40 +4326,55 @@
     </w:lvl>
   </w:abstractNum>
   <w:num w:numId="1" w16cid:durableId="366873335">
-    <w:abstractNumId w:val="11"/>
+    <w:abstractNumId w:val="16"/>
   </w:num>
   <w:num w:numId="2" w16cid:durableId="220795686">
-    <w:abstractNumId w:val="6"/>
+    <w:abstractNumId w:val="10"/>
   </w:num>
   <w:num w:numId="3" w16cid:durableId="959342169">
-    <w:abstractNumId w:val="8"/>
+    <w:abstractNumId w:val="12"/>
   </w:num>
   <w:num w:numId="4" w16cid:durableId="1638871529">
     <w:abstractNumId w:val="3"/>
   </w:num>
   <w:num w:numId="5" w16cid:durableId="81028378">
-    <w:abstractNumId w:val="10"/>
+    <w:abstractNumId w:val="14"/>
   </w:num>
   <w:num w:numId="6" w16cid:durableId="2010668668">
     <w:abstractNumId w:val="2"/>
   </w:num>
   <w:num w:numId="7" w16cid:durableId="112331432">
-    <w:abstractNumId w:val="7"/>
+    <w:abstractNumId w:val="11"/>
   </w:num>
   <w:num w:numId="8" w16cid:durableId="152795935">
-    <w:abstractNumId w:val="5"/>
+    <w:abstractNumId w:val="9"/>
   </w:num>
   <w:num w:numId="9" w16cid:durableId="1318338591">
     <w:abstractNumId w:val="4"/>
   </w:num>
   <w:num w:numId="10" w16cid:durableId="762411154">
-    <w:abstractNumId w:val="9"/>
+    <w:abstractNumId w:val="13"/>
   </w:num>
   <w:num w:numId="11" w16cid:durableId="1186214225">
     <w:abstractNumId w:val="1"/>
   </w:num>
   <w:num w:numId="12" w16cid:durableId="2075622778">
     <w:abstractNumId w:val="0"/>
+  </w:num>
+  <w:num w:numId="13" w16cid:durableId="1952859223">
+    <w:abstractNumId w:val="15"/>
+  </w:num>
+  <w:num w:numId="14" w16cid:durableId="145709760">
+    <w:abstractNumId w:val="6"/>
+  </w:num>
+  <w:num w:numId="15" w16cid:durableId="417945021">
+    <w:abstractNumId w:val="8"/>
+  </w:num>
+  <w:num w:numId="16" w16cid:durableId="1326398271">
+    <w:abstractNumId w:val="7"/>
+  </w:num>
+  <w:num w:numId="17" w16cid:durableId="1313145952">
+    <w:abstractNumId w:val="5"/>
   </w:num>
 </w:numbering>
 </file>

</xml_diff>